<commit_message>
latest devs parsed 1000 resumes
</commit_message>
<xml_diff>
--- a/ResumeParsingApi/uploads/Resume-SharathKumar.docx
+++ b/ResumeParsingApi/uploads/Resume-SharathKumar.docx
@@ -1,11 +1,11 @@
 
 <file path=word/document.xml><?xml version="1.0" encoding="utf-8"?>
-<w:document xmlns:wpc="http://schemas.microsoft.com/office/word/2010/wordprocessingCanvas" xmlns:cx="http://schemas.microsoft.com/office/drawing/2014/chartex" xmlns:cx1="http://schemas.microsoft.com/office/drawing/2015/9/8/chartex" xmlns:cx2="http://schemas.microsoft.com/office/drawing/2015/10/21/chartex" xmlns:cx3="http://schemas.microsoft.com/office/drawing/2016/5/9/chartex" xmlns:cx4="http://schemas.microsoft.com/office/drawing/2016/5/10/chartex" xmlns:cx5="http://schemas.microsoft.com/office/drawing/2016/5/11/chartex" xmlns:cx6="http://schemas.microsoft.com/office/drawing/2016/5/12/chartex" xmlns:cx7="http://schemas.microsoft.com/office/drawing/2016/5/13/chartex" xmlns:cx8="http://schemas.microsoft.com/office/drawing/2016/5/14/chartex" xmlns:mc="http://schemas.openxmlformats.org/markup-compatibility/2006" xmlns:aink="http://schemas.microsoft.com/office/drawing/2016/ink" xmlns:am3d="http://schemas.microsoft.com/office/drawing/2017/model3d" xmlns:o="urn:schemas-microsoft-com:office:office" xmlns:oel="http://schemas.microsoft.com/office/2019/extlst" xmlns:r="http://schemas.openxmlformats.org/officeDocument/2006/relationships" xmlns:m="http://schemas.openxmlformats.org/officeDocument/2006/math" xmlns:v="urn:schemas-microsoft-com:vml" xmlns:wp14="http://schemas.microsoft.com/office/word/2010/wordprocessingDrawing" xmlns:wp="http://schemas.openxmlformats.org/drawingml/2006/wordprocessingDrawing" xmlns:w10="urn:schemas-microsoft-com:office:word" xmlns:w="http://schemas.openxmlformats.org/wordprocessingml/2006/main" xmlns:w14="http://schemas.microsoft.com/office/word/2010/wordml" xmlns:w15="http://schemas.microsoft.com/office/word/2012/wordml" xmlns:w16cex="http://schemas.microsoft.com/office/word/2018/wordml/cex" xmlns:w16cid="http://schemas.microsoft.com/office/word/2016/wordml/cid" xmlns:w16="http://schemas.microsoft.com/office/word/2018/wordml" xmlns:w16sdtdh="http://schemas.microsoft.com/office/word/2020/wordml/sdtdatahash" xmlns:w16se="http://schemas.microsoft.com/office/word/2015/wordml/symex" xmlns:wpg="http://schemas.microsoft.com/office/word/2010/wordprocessingGroup" xmlns:wpi="http://schemas.microsoft.com/office/word/2010/wordprocessingInk" xmlns:wne="http://schemas.microsoft.com/office/word/2006/wordml" xmlns:wps="http://schemas.microsoft.com/office/word/2010/wordprocessingShape" mc:Ignorable="w14 w15 w16se w16cid w16 w16cex w16sdtdh wp14">
+<w:document xmlns:wpc="http://schemas.microsoft.com/office/word/2010/wordprocessingCanvas" xmlns:cx="http://schemas.microsoft.com/office/drawing/2014/chartex" xmlns:cx1="http://schemas.microsoft.com/office/drawing/2015/9/8/chartex" xmlns:cx2="http://schemas.microsoft.com/office/drawing/2015/10/21/chartex" xmlns:cx3="http://schemas.microsoft.com/office/drawing/2016/5/9/chartex" xmlns:cx4="http://schemas.microsoft.com/office/drawing/2016/5/10/chartex" xmlns:cx5="http://schemas.microsoft.com/office/drawing/2016/5/11/chartex" xmlns:cx6="http://schemas.microsoft.com/office/drawing/2016/5/12/chartex" xmlns:cx7="http://schemas.microsoft.com/office/drawing/2016/5/13/chartex" xmlns:cx8="http://schemas.microsoft.com/office/drawing/2016/5/14/chartex" xmlns:mc="http://schemas.openxmlformats.org/markup-compatibility/2006" xmlns:aink="http://schemas.microsoft.com/office/drawing/2016/ink" xmlns:am3d="http://schemas.microsoft.com/office/drawing/2017/model3d" xmlns:o="urn:schemas-microsoft-com:office:office" xmlns:oel="http://schemas.microsoft.com/office/2019/extlst" xmlns:r="http://schemas.openxmlformats.org/officeDocument/2006/relationships" xmlns:m="http://schemas.openxmlformats.org/officeDocument/2006/math" xmlns:v="urn:schemas-microsoft-com:vml" xmlns:wp14="http://schemas.microsoft.com/office/word/2010/wordprocessingDrawing" xmlns:wp="http://schemas.openxmlformats.org/drawingml/2006/wordprocessingDrawing" xmlns:w10="urn:schemas-microsoft-com:office:word" xmlns:w="http://schemas.openxmlformats.org/wordprocessingml/2006/main" xmlns:w14="http://schemas.microsoft.com/office/word/2010/wordml" xmlns:w15="http://schemas.microsoft.com/office/word/2012/wordml" xmlns:w16cex="http://schemas.microsoft.com/office/word/2018/wordml/cex" xmlns:w16cid="http://schemas.microsoft.com/office/word/2016/wordml/cid" xmlns:w16="http://schemas.microsoft.com/office/word/2018/wordml" xmlns:w16du="http://schemas.microsoft.com/office/word/2023/wordml/word16du" xmlns:w16sdtdh="http://schemas.microsoft.com/office/word/2020/wordml/sdtdatahash" xmlns:w16se="http://schemas.microsoft.com/office/word/2015/wordml/symex" xmlns:wpg="http://schemas.microsoft.com/office/word/2010/wordprocessingGroup" xmlns:wpi="http://schemas.microsoft.com/office/word/2010/wordprocessingInk" xmlns:wne="http://schemas.microsoft.com/office/word/2006/wordml" xmlns:wps="http://schemas.microsoft.com/office/word/2010/wordprocessingShape" mc:Ignorable="w14 w15 w16se w16cid w16 w16cex w16sdtdh wp14">
   <w:body>
     <w:p>
       <w:pPr>
         <w:pStyle w:val="MediumGrid21"/>
-        <w:jc w:val="center"/>
+        <w:jc w:val="both"/>
         <w:rPr>
           <w:rFonts w:ascii="Cambria" w:hAnsi="Cambria"/>
           <w:b/>
@@ -38,7 +38,7 @@
     <w:p>
       <w:pPr>
         <w:pStyle w:val="MediumGrid21"/>
-        <w:jc w:val="center"/>
+        <w:jc w:val="both"/>
         <w:rPr>
           <w:rFonts w:ascii="Cambria" w:hAnsi="Cambria"/>
           <w:b/>
@@ -64,7 +64,7 @@
     <w:p>
       <w:pPr>
         <w:pStyle w:val="MediumGrid21"/>
-        <w:jc w:val="center"/>
+        <w:jc w:val="both"/>
         <w:rPr>
           <w:rFonts w:ascii="Cambria" w:hAnsi="Cambria"/>
           <w:b/>
@@ -399,56 +399,38 @@
         <w:jc w:val="both"/>
         <w:rPr>
           <w:rFonts w:ascii="Cambria" w:hAnsi="Cambria"/>
-          <w:b/>
-          <w:noProof/>
-          <w:sz w:val="21"/>
-          <w:szCs w:val="21"/>
-        </w:rPr>
-      </w:pPr>
-    </w:p>
-    <w:p>
-      <w:pPr>
-        <w:pStyle w:val="NoSpacing"/>
-        <w:tabs>
-          <w:tab w:val="left" w:pos="360"/>
-          <w:tab w:val="left" w:pos="1800"/>
-        </w:tabs>
-        <w:jc w:val="both"/>
-        <w:rPr>
-          <w:rFonts w:ascii="Cambria" w:hAnsi="Cambria"/>
-          <w:sz w:val="21"/>
-          <w:szCs w:val="21"/>
-        </w:rPr>
-      </w:pPr>
-      <w:r>
-        <w:rPr>
-          <w:rFonts w:ascii="Cambria" w:hAnsi="Cambria"/>
-          <w:sz w:val="21"/>
-          <w:szCs w:val="21"/>
-        </w:rPr>
-        <w:t>Personal</w:t>
-      </w:r>
-      <w:r>
-        <w:rPr>
-          <w:rFonts w:ascii="Cambria" w:hAnsi="Cambria"/>
-          <w:sz w:val="21"/>
-          <w:szCs w:val="21"/>
-        </w:rPr>
-        <w:t xml:space="preserve">: </w:t>
-      </w:r>
-      <w:r>
-        <w:rPr>
-          <w:rFonts w:ascii="Cambria" w:hAnsi="Cambria"/>
-          <w:sz w:val="21"/>
-          <w:szCs w:val="21"/>
+          <w:sz w:val="21"/>
+          <w:szCs w:val="21"/>
+        </w:rPr>
+      </w:pPr>
+      <w:r>
+        <w:rPr>
+          <w:rFonts w:ascii="Cambria" w:hAnsi="Cambria"/>
         </w:rPr>
         <w:tab/>
       </w:r>
-      <w:hyperlink r:id="rId7" w:history="1">
+      <w:r>
+        <w:rPr>
+          <w:rFonts w:ascii="Cambria" w:hAnsi="Cambria"/>
+          <w:sz w:val="21"/>
+          <w:szCs w:val="21"/>
+        </w:rPr>
+        <w:t xml:space="preserve">Personal: </w:t>
+      </w:r>
+      <w:r>
+        <w:rPr>
+          <w:rFonts w:ascii="Cambria" w:hAnsi="Cambria"/>
+          <w:sz w:val="21"/>
+          <w:szCs w:val="21"/>
+        </w:rPr>
+        <w:tab/>
+      </w:r>
+      <w:hyperlink r:id="rId7" w:tgtFrame="_blank" w:history="1">
         <w:r>
           <w:rPr>
             <w:rStyle w:val="Hyperlink"/>
             <w:rFonts w:ascii="Cambria" w:hAnsi="Cambria" w:cs="Arial"/>
+            <w:color w:val="0070C0"/>
             <w:sz w:val="21"/>
             <w:szCs w:val="21"/>
             <w:shd w:val="clear" w:color="auto" w:fill="FFFFFF"/>
@@ -478,15 +460,8 @@
           <w:sz w:val="21"/>
           <w:szCs w:val="21"/>
         </w:rPr>
-        <w:t>GitHub</w:t>
-      </w:r>
-      <w:r>
-        <w:rPr>
-          <w:rFonts w:ascii="Cambria" w:hAnsi="Cambria"/>
-          <w:sz w:val="21"/>
-          <w:szCs w:val="21"/>
-        </w:rPr>
-        <w:t xml:space="preserve">: </w:t>
+        <w:tab/>
+        <w:t xml:space="preserve">GitHub: </w:t>
       </w:r>
       <w:r>
         <w:rPr>
@@ -510,18 +485,28 @@
     </w:p>
     <w:p>
       <w:pPr>
-        <w:pStyle w:val="NoSpacing"/>
+        <w:widowControl w:val="0"/>
         <w:tabs>
           <w:tab w:val="left" w:pos="360"/>
-          <w:tab w:val="left" w:pos="1800"/>
+          <w:tab w:val="left" w:pos="720"/>
         </w:tabs>
-        <w:jc w:val="both"/>
-        <w:rPr>
-          <w:rFonts w:ascii="Cambria" w:hAnsi="Cambria"/>
-          <w:sz w:val="21"/>
-          <w:szCs w:val="21"/>
-        </w:rPr>
-      </w:pPr>
+        <w:spacing w:after="0" w:line="240" w:lineRule="auto"/>
+        <w:jc w:val="both"/>
+        <w:rPr>
+          <w:rFonts w:ascii="Cambria" w:hAnsi="Cambria"/>
+          <w:sz w:val="21"/>
+          <w:szCs w:val="21"/>
+        </w:rPr>
+      </w:pPr>
+      <w:r>
+        <w:rPr>
+          <w:rFonts w:ascii="Cambria" w:eastAsia="Batang" w:hAnsi="Cambria" w:cs="Calibri"/>
+          <w:b/>
+          <w:sz w:val="21"/>
+          <w:szCs w:val="21"/>
+        </w:rPr>
+        <w:tab/>
+      </w:r>
       <w:r>
         <w:rPr>
           <w:rFonts w:ascii="Cambria" w:hAnsi="Cambria"/>
@@ -536,28 +521,26 @@
           <w:sz w:val="21"/>
           <w:szCs w:val="21"/>
         </w:rPr>
-        <w:t xml:space="preserve">: </w:t>
-      </w:r>
-      <w:r>
-        <w:rPr>
-          <w:rFonts w:ascii="Cambria" w:hAnsi="Cambria"/>
-          <w:sz w:val="21"/>
-          <w:szCs w:val="21"/>
-        </w:rPr>
-        <w:tab/>
-      </w:r>
-      <w:hyperlink w:history="1"/>
-      <w:hyperlink r:id="rId9" w:history="1">
-        <w:r>
-          <w:rPr>
-            <w:rStyle w:val="Hyperlink"/>
-            <w:rFonts w:ascii="Cambria" w:hAnsi="Cambria"/>
-            <w:sz w:val="21"/>
-            <w:szCs w:val="21"/>
-          </w:rPr>
-          <w:t>https://www.linkedin.com/in/sharath-kumar24</w:t>
-        </w:r>
-      </w:hyperlink>
+        <w:t xml:space="preserve">:            </w:t>
+      </w:r>
+      <w:r>
+        <w:rPr>
+          <w:rFonts w:ascii="Cambria" w:hAnsi="Cambria"/>
+          <w:sz w:val="21"/>
+          <w:szCs w:val="21"/>
+        </w:rPr>
+        <w:t xml:space="preserve"> </w:t>
+      </w:r>
+      <w:hyperlink r:id="rId9" w:history="1"/>
+      <w:r>
+        <w:rPr>
+          <w:rStyle w:val="Hyperlink"/>
+          <w:rFonts w:ascii="Cambria" w:hAnsi="Cambria"/>
+          <w:sz w:val="21"/>
+          <w:szCs w:val="21"/>
+        </w:rPr>
+        <w:t>https://www.linkedin.com/in/sharath-kumar24</w:t>
+      </w:r>
     </w:p>
     <w:p>
       <w:pPr>
@@ -832,7 +815,7 @@
                 <w:sz w:val="21"/>
                 <w:szCs w:val="21"/>
               </w:rPr>
-              <w:t>, Vue</w:t>
+              <w:t>.</w:t>
             </w:r>
           </w:p>
         </w:tc>
@@ -906,7 +889,7 @@
                 <w:sz w:val="21"/>
                 <w:szCs w:val="21"/>
               </w:rPr>
-              <w:t>Express JS</w:t>
+              <w:t>Node JS, Mongoose,</w:t>
             </w:r>
             <w:r>
               <w:rPr>
@@ -915,25 +898,7 @@
                 <w:sz w:val="21"/>
                 <w:szCs w:val="21"/>
               </w:rPr>
-              <w:t xml:space="preserve">, Koa, </w:t>
-            </w:r>
-            <w:r>
-              <w:rPr>
-                <w:rFonts w:ascii="Cambria" w:hAnsi="Cambria"/>
-                <w:color w:val="000000"/>
-                <w:sz w:val="21"/>
-                <w:szCs w:val="21"/>
-              </w:rPr>
-              <w:t>Nest JS</w:t>
-            </w:r>
-            <w:r>
-              <w:rPr>
-                <w:rFonts w:ascii="Cambria" w:hAnsi="Cambria"/>
-                <w:color w:val="000000"/>
-                <w:sz w:val="21"/>
-                <w:szCs w:val="21"/>
-              </w:rPr>
-              <w:t>, Node JS</w:t>
+              <w:t xml:space="preserve"> Express JS</w:t>
             </w:r>
           </w:p>
         </w:tc>
@@ -948,6 +913,8 @@
               <w:ind w:right="29"/>
               <w:rPr>
                 <w:rFonts w:ascii="Cambria" w:hAnsi="Cambria"/>
+                <w:b/>
+                <w:bCs/>
                 <w:sz w:val="21"/>
                 <w:szCs w:val="21"/>
               </w:rPr>
@@ -960,7 +927,7 @@
                 <w:sz w:val="21"/>
                 <w:szCs w:val="21"/>
               </w:rPr>
-              <w:t>Databases</w:t>
+              <w:t>Tools</w:t>
             </w:r>
           </w:p>
           <w:p>
@@ -977,20 +944,25 @@
             </w:pPr>
             <w:r>
               <w:rPr>
-                <w:rFonts w:ascii="Cambria" w:hAnsi="Cambria"/>
+                <w:rFonts w:ascii="Cambria" w:eastAsia="Arial Unicode MS" w:hAnsi="Cambria" w:cs="Arial Unicode MS"/>
                 <w:color w:val="000000"/>
                 <w:sz w:val="21"/>
                 <w:szCs w:val="21"/>
-              </w:rPr>
-              <w:t xml:space="preserve">MySQL, MongoDB, </w:t>
+                <w:u w:color="000000"/>
+                <w:bdr w:val="nil"/>
+              </w:rPr>
+              <w:t xml:space="preserve">NPM, Webpack, Babel, </w:t>
             </w:r>
             <w:r>
               <w:rPr>
-                <w:rFonts w:ascii="Cambria" w:hAnsi="Cambria"/>
-                <w:sz w:val="21"/>
-                <w:szCs w:val="21"/>
-              </w:rPr>
-              <w:t>PostgreSQL</w:t>
+                <w:rFonts w:ascii="Cambria" w:eastAsia="Arial Unicode MS" w:hAnsi="Cambria" w:cs="Arial Unicode MS"/>
+                <w:color w:val="000000"/>
+                <w:sz w:val="21"/>
+                <w:szCs w:val="21"/>
+                <w:u w:color="000000"/>
+                <w:bdr w:val="nil"/>
+              </w:rPr>
+              <w:t>Docker, Gulp, Grunt</w:t>
             </w:r>
           </w:p>
         </w:tc>
@@ -1005,8 +977,6 @@
               <w:ind w:right="29"/>
               <w:rPr>
                 <w:rFonts w:ascii="Cambria" w:hAnsi="Cambria"/>
-                <w:b/>
-                <w:bCs/>
                 <w:sz w:val="21"/>
                 <w:szCs w:val="21"/>
               </w:rPr>
@@ -1019,7 +989,7 @@
                 <w:sz w:val="21"/>
                 <w:szCs w:val="21"/>
               </w:rPr>
-              <w:t>Database Technologies</w:t>
+              <w:t>Databases</w:t>
             </w:r>
           </w:p>
           <w:p>
@@ -1041,16 +1011,15 @@
                 <w:sz w:val="21"/>
                 <w:szCs w:val="21"/>
               </w:rPr>
-              <w:t>Mongoos</w:t>
+              <w:t xml:space="preserve">MySQL, MongoDB, </w:t>
             </w:r>
             <w:r>
               <w:rPr>
                 <w:rFonts w:ascii="Cambria" w:hAnsi="Cambria"/>
-                <w:color w:val="000000"/>
-                <w:sz w:val="21"/>
-                <w:szCs w:val="21"/>
-              </w:rPr>
-              <w:t>e, Sequelize</w:t>
+                <w:sz w:val="21"/>
+                <w:szCs w:val="21"/>
+              </w:rPr>
+              <w:t>PostgreSQL</w:t>
             </w:r>
           </w:p>
         </w:tc>
@@ -1077,7 +1046,7 @@
                 <w:sz w:val="21"/>
                 <w:szCs w:val="21"/>
               </w:rPr>
-              <w:t>Cloud Services</w:t>
+              <w:t>Java Technologies</w:t>
             </w:r>
           </w:p>
           <w:p>
@@ -1096,7 +1065,23 @@
                 <w:sz w:val="21"/>
                 <w:szCs w:val="21"/>
               </w:rPr>
-              <w:t>IBM Bluemix, Microsoft Azure, Amazon AWS</w:t>
+              <w:t>Spring</w:t>
+            </w:r>
+            <w:r>
+              <w:rPr>
+                <w:rFonts w:ascii="Cambria" w:hAnsi="Cambria"/>
+                <w:sz w:val="21"/>
+                <w:szCs w:val="21"/>
+              </w:rPr>
+              <w:t xml:space="preserve"> Boot</w:t>
+            </w:r>
+            <w:r>
+              <w:rPr>
+                <w:rFonts w:ascii="Cambria" w:hAnsi="Cambria"/>
+                <w:sz w:val="21"/>
+                <w:szCs w:val="21"/>
+              </w:rPr>
+              <w:t>, JSP, Servlets, Web Services.</w:t>
             </w:r>
           </w:p>
         </w:tc>
@@ -1152,43 +1137,7 @@
                 <w:sz w:val="21"/>
                 <w:szCs w:val="21"/>
               </w:rPr>
-              <w:t xml:space="preserve">Bootstrap, Media Queries, Adobe Experience Manager, </w:t>
-            </w:r>
-            <w:r>
-              <w:rPr>
-                <w:rFonts w:ascii="Cambria" w:hAnsi="Cambria"/>
-                <w:bCs/>
-                <w:sz w:val="21"/>
-                <w:szCs w:val="21"/>
-              </w:rPr>
-              <w:t xml:space="preserve">Adobe DTM, </w:t>
-            </w:r>
-            <w:r>
-              <w:rPr>
-                <w:rFonts w:ascii="Cambria" w:hAnsi="Cambria"/>
-                <w:bCs/>
-                <w:sz w:val="21"/>
-                <w:szCs w:val="21"/>
-              </w:rPr>
-              <w:t>Joomla, WordPres</w:t>
-            </w:r>
-            <w:r>
-              <w:rPr>
-                <w:rFonts w:ascii="Cambria" w:hAnsi="Cambria"/>
-                <w:bCs/>
-                <w:sz w:val="21"/>
-                <w:szCs w:val="21"/>
-              </w:rPr>
-              <w:t>s</w:t>
-            </w:r>
-            <w:r>
-              <w:rPr>
-                <w:rFonts w:ascii="Cambria" w:hAnsi="Cambria"/>
-                <w:bCs/>
-                <w:sz w:val="21"/>
-                <w:szCs w:val="21"/>
-              </w:rPr>
-              <w:t>, Drupal</w:t>
+              <w:t>Bootstrap, Media Queries, jQuery Mobile, Adobe Experience Manager, Joomla, WordPress, Sitecore, Magento, Drupal</w:t>
             </w:r>
           </w:p>
         </w:tc>
@@ -1266,46 +1215,6 @@
                 <w:bdr w:val="nil"/>
               </w:rPr>
               <w:t>Mocha, Chai</w:t>
-            </w:r>
-            <w:r>
-              <w:rPr>
-                <w:rFonts w:ascii="Cambria" w:eastAsia="Arial Unicode MS" w:hAnsi="Cambria" w:cs="Arial Unicode MS"/>
-                <w:color w:val="000000"/>
-                <w:sz w:val="21"/>
-                <w:szCs w:val="21"/>
-                <w:u w:color="000000"/>
-                <w:bdr w:val="nil"/>
-              </w:rPr>
-              <w:t>, Jest</w:t>
-            </w:r>
-            <w:r>
-              <w:rPr>
-                <w:rFonts w:ascii="Cambria" w:eastAsia="Arial Unicode MS" w:hAnsi="Cambria" w:cs="Arial Unicode MS"/>
-                <w:color w:val="000000"/>
-                <w:sz w:val="21"/>
-                <w:szCs w:val="21"/>
-                <w:u w:color="000000"/>
-                <w:bdr w:val="nil"/>
-              </w:rPr>
-              <w:t xml:space="preserve">, </w:t>
-            </w:r>
-            <w:r>
-              <w:rPr>
-                <w:rFonts w:ascii="Cambria" w:hAnsi="Cambria"/>
-                <w:bCs/>
-                <w:sz w:val="21"/>
-                <w:szCs w:val="21"/>
-              </w:rPr>
-              <w:t>Junit</w:t>
-            </w:r>
-            <w:r>
-              <w:rPr>
-                <w:rFonts w:ascii="Cambria" w:hAnsi="Cambria"/>
-                <w:bCs/>
-                <w:sz w:val="21"/>
-                <w:szCs w:val="21"/>
-              </w:rPr>
-              <w:t>, Sinon</w:t>
             </w:r>
           </w:p>
         </w:tc>
@@ -1420,7 +1329,15 @@
                 <w:sz w:val="21"/>
                 <w:szCs w:val="21"/>
               </w:rPr>
-              <w:t>Eclipse</w:t>
+              <w:t xml:space="preserve">Eclipse, Sublime </w:t>
+            </w:r>
+            <w:r>
+              <w:rPr>
+                <w:rFonts w:ascii="Cambria" w:hAnsi="Cambria"/>
+                <w:sz w:val="21"/>
+                <w:szCs w:val="21"/>
+              </w:rPr>
+              <w:t>Text, Atom, Brackets.</w:t>
             </w:r>
           </w:p>
         </w:tc>
@@ -1456,7 +1373,7 @@
                 <w:sz w:val="21"/>
                 <w:szCs w:val="21"/>
               </w:rPr>
-              <w:t>Tools</w:t>
+              <w:t>Web Servers</w:t>
             </w:r>
           </w:p>
           <w:p>
@@ -1479,43 +1396,8 @@
                 <w:u w:color="000000"/>
                 <w:bdr w:val="nil"/>
               </w:rPr>
-              <w:t>NPM, Yarn, Webpack, Babel</w:t>
+              <w:t>Apache Tomcat, Glassfish, WebSphere, AWS, Google Cloud, SOAP, RESTful web services</w:t>
             </w:r>
-            <w:r>
-              <w:rPr>
-                <w:rFonts w:ascii="Cambria" w:eastAsia="Arial Unicode MS" w:hAnsi="Cambria" w:cs="Arial Unicode MS"/>
-                <w:color w:val="000000"/>
-                <w:sz w:val="21"/>
-                <w:szCs w:val="21"/>
-                <w:u w:color="000000"/>
-                <w:bdr w:val="nil"/>
-              </w:rPr>
-              <w:t>, Gulp, Grunt</w:t>
-            </w:r>
-            <w:r>
-              <w:rPr>
-                <w:rFonts w:ascii="Cambria" w:eastAsia="Arial Unicode MS" w:hAnsi="Cambria" w:cs="Arial Unicode MS"/>
-                <w:color w:val="000000"/>
-                <w:sz w:val="21"/>
-                <w:szCs w:val="21"/>
-                <w:u w:color="000000"/>
-                <w:bdr w:val="nil"/>
-              </w:rPr>
-              <w:t xml:space="preserve">, </w:t>
-            </w:r>
-            <w:proofErr w:type="spellStart"/>
-            <w:r>
-              <w:rPr>
-                <w:rFonts w:ascii="Cambria" w:eastAsia="Arial Unicode MS" w:hAnsi="Cambria" w:cs="Arial Unicode MS"/>
-                <w:color w:val="000000"/>
-                <w:sz w:val="21"/>
-                <w:szCs w:val="21"/>
-                <w:u w:color="000000"/>
-                <w:bdr w:val="nil"/>
-              </w:rPr>
-              <w:t>Nodemon</w:t>
-            </w:r>
-            <w:proofErr w:type="spellEnd"/>
           </w:p>
         </w:tc>
         <w:tc>
@@ -1562,15 +1444,7 @@
                 <w:sz w:val="21"/>
                 <w:szCs w:val="21"/>
               </w:rPr>
-              <w:t>Typescript</w:t>
-            </w:r>
-            <w:r>
-              <w:rPr>
-                <w:rFonts w:ascii="Cambria" w:hAnsi="Cambria"/>
-                <w:sz w:val="21"/>
-                <w:szCs w:val="21"/>
-              </w:rPr>
-              <w:t xml:space="preserve">, </w:t>
+              <w:t xml:space="preserve">JS, </w:t>
             </w:r>
             <w:r>
               <w:rPr>
@@ -1630,50 +1504,12 @@
                 <w:sz w:val="21"/>
                 <w:szCs w:val="21"/>
               </w:rPr>
-              <w:t xml:space="preserve">Redux, </w:t>
+              <w:t>Junit, SASS, XML,</w:t>
             </w:r>
             <w:r>
               <w:rPr>
                 <w:rFonts w:ascii="Cambria" w:hAnsi="Cambria"/>
                 <w:bCs/>
-                <w:sz w:val="21"/>
-                <w:szCs w:val="21"/>
-              </w:rPr>
-              <w:t>Microservices</w:t>
-            </w:r>
-            <w:r>
-              <w:rPr>
-                <w:rFonts w:ascii="Cambria" w:hAnsi="Cambria"/>
-                <w:bCs/>
-                <w:sz w:val="21"/>
-                <w:szCs w:val="21"/>
-              </w:rPr>
-              <w:t xml:space="preserve">, </w:t>
-            </w:r>
-            <w:r>
-              <w:rPr>
-                <w:rFonts w:ascii="Cambria" w:eastAsia="Arial Unicode MS" w:hAnsi="Cambria" w:cs="Arial Unicode MS"/>
-                <w:color w:val="000000"/>
-                <w:sz w:val="21"/>
-                <w:szCs w:val="21"/>
-                <w:u w:color="000000"/>
-                <w:bdr w:val="nil"/>
-              </w:rPr>
-              <w:t>REDIS</w:t>
-            </w:r>
-            <w:r>
-              <w:rPr>
-                <w:rFonts w:ascii="Cambria" w:hAnsi="Cambria"/>
-                <w:bCs/>
-                <w:sz w:val="21"/>
-                <w:szCs w:val="21"/>
-              </w:rPr>
-              <w:t>,</w:t>
-            </w:r>
-            <w:r>
-              <w:rPr>
-                <w:rFonts w:ascii="Cambria" w:hAnsi="Cambria"/>
-                <w:color w:val="000000"/>
                 <w:sz w:val="21"/>
                 <w:szCs w:val="21"/>
               </w:rPr>
@@ -1681,14 +1517,12 @@
             </w:r>
             <w:r>
               <w:rPr>
-                <w:rFonts w:ascii="Cambria" w:eastAsia="Arial Unicode MS" w:hAnsi="Cambria" w:cs="Arial Unicode MS"/>
+                <w:rFonts w:ascii="Cambria" w:hAnsi="Cambria"/>
                 <w:color w:val="000000"/>
                 <w:sz w:val="21"/>
                 <w:szCs w:val="21"/>
-                <w:u w:color="000000"/>
-                <w:bdr w:val="nil"/>
-              </w:rPr>
-              <w:t>Docker</w:t>
+              </w:rPr>
+              <w:t>Mockups.</w:t>
             </w:r>
             <w:r>
               <w:rPr>
@@ -1697,25 +1531,7 @@
                 <w:sz w:val="21"/>
                 <w:szCs w:val="21"/>
               </w:rPr>
-              <w:t>,</w:t>
-            </w:r>
-            <w:r>
-              <w:rPr>
-                <w:rFonts w:ascii="Cambria" w:hAnsi="Cambria"/>
-                <w:color w:val="000000"/>
-                <w:sz w:val="21"/>
-                <w:szCs w:val="21"/>
-              </w:rPr>
-              <w:t xml:space="preserve"> </w:t>
-            </w:r>
-            <w:r>
-              <w:rPr>
-                <w:rFonts w:ascii="Cambria" w:hAnsi="Cambria"/>
-                <w:color w:val="000000"/>
-                <w:sz w:val="21"/>
-                <w:szCs w:val="21"/>
-              </w:rPr>
-              <w:t>Kubernetes, SonarQube,</w:t>
+              <w:t xml:space="preserve"> Kubernetes, Azure, SonarQube,</w:t>
             </w:r>
           </w:p>
           <w:p>
@@ -1918,6 +1734,7 @@
               <w:rPr>
                 <w:rFonts w:ascii="Cambria" w:hAnsi="Cambria"/>
                 <w:b/>
+                <w:bCs/>
                 <w:sz w:val="21"/>
                 <w:szCs w:val="21"/>
               </w:rPr>
@@ -1926,10 +1743,11 @@
               <w:rPr>
                 <w:rFonts w:ascii="Cambria" w:hAnsi="Cambria"/>
                 <w:b/>
-                <w:sz w:val="21"/>
-                <w:szCs w:val="21"/>
-              </w:rPr>
-              <w:t>Logging and Monitoring</w:t>
+                <w:bCs/>
+                <w:sz w:val="21"/>
+                <w:szCs w:val="21"/>
+              </w:rPr>
+              <w:t>Cloud</w:t>
             </w:r>
           </w:p>
           <w:p>
@@ -1945,11 +1763,25 @@
             </w:pPr>
             <w:r>
               <w:rPr>
-                <w:rFonts w:ascii="Cambria" w:hAnsi="Cambria"/>
-                <w:sz w:val="21"/>
-                <w:szCs w:val="21"/>
-              </w:rPr>
-              <w:t>Splunk, Dynatrace, Azure Monitor</w:t>
+                <w:rFonts w:ascii="Cambria" w:eastAsia="Arial Unicode MS" w:hAnsi="Cambria" w:cs="Arial Unicode MS"/>
+                <w:color w:val="000000"/>
+                <w:sz w:val="21"/>
+                <w:szCs w:val="21"/>
+                <w:u w:color="000000"/>
+                <w:bdr w:val="nil"/>
+              </w:rPr>
+              <w:t>IBM Bluemix, MS Azure</w:t>
+            </w:r>
+            <w:r>
+              <w:rPr>
+                <w:rFonts w:ascii="Cambria" w:eastAsia="Arial Unicode MS" w:hAnsi="Cambria" w:cs="Arial Unicode MS"/>
+                <w:color w:val="000000"/>
+                <w:sz w:val="21"/>
+                <w:szCs w:val="21"/>
+                <w:u w:color="000000"/>
+                <w:bdr w:val="nil"/>
+              </w:rPr>
+              <w:t>, AWS</w:t>
             </w:r>
           </w:p>
         </w:tc>
@@ -2019,7 +1851,7 @@
                 <w:sz w:val="21"/>
                 <w:szCs w:val="21"/>
               </w:rPr>
-              <w:t>Jenkins</w:t>
+              <w:t>Ant, Maven, Jenkins</w:t>
             </w:r>
             <w:r>
               <w:rPr>
@@ -2234,6 +2066,31 @@
           <w:sz w:val="21"/>
           <w:szCs w:val="21"/>
         </w:rPr>
+        <w:t>Extensive knowledge in React JS for creating interactive UI's using One-way data flow, Virtual DOM, JSX, React Native concepts.</w:t>
+      </w:r>
+    </w:p>
+    <w:p>
+      <w:pPr>
+        <w:pStyle w:val="ListParagraph"/>
+        <w:numPr>
+          <w:ilvl w:val="0"/>
+          <w:numId w:val="6"/>
+        </w:numPr>
+        <w:spacing w:after="0"/>
+        <w:ind w:left="720"/>
+        <w:jc w:val="both"/>
+        <w:rPr>
+          <w:rFonts w:ascii="Cambria" w:hAnsi="Cambria" w:cs="Arial"/>
+          <w:sz w:val="21"/>
+          <w:szCs w:val="21"/>
+        </w:rPr>
+      </w:pPr>
+      <w:r>
+        <w:rPr>
+          <w:rFonts w:ascii="Cambria" w:hAnsi="Cambria" w:cs="Arial"/>
+          <w:sz w:val="21"/>
+          <w:szCs w:val="21"/>
+        </w:rPr>
         <w:t>Hands-on experience in using React JS components, Forms, Events, Keys, Router, Animations and Flux concept. </w:t>
       </w:r>
     </w:p>
@@ -2921,7 +2778,15 @@
           <w:b/>
           <w:color w:val="000000"/>
         </w:rPr>
-        <w:t>-Present</w:t>
+        <w:t xml:space="preserve"> – </w:t>
+      </w:r>
+      <w:r>
+        <w:rPr>
+          <w:rFonts w:ascii="Cambria" w:hAnsi="Cambria"/>
+          <w:b/>
+          <w:color w:val="000000"/>
+        </w:rPr>
+        <w:t>Apr’23</w:t>
       </w:r>
     </w:p>
     <w:p>
@@ -3275,39 +3140,23 @@
           <w:sz w:val="21"/>
           <w:szCs w:val="21"/>
         </w:rPr>
-        <w:t xml:space="preserve">Used Core Java </w:t>
-      </w:r>
-      <w:r>
-        <w:rPr>
-          <w:rFonts w:ascii="Cambria" w:hAnsi="Cambria" w:cs="Arial"/>
-          <w:sz w:val="21"/>
-          <w:szCs w:val="21"/>
-        </w:rPr>
-        <w:t xml:space="preserve">concepts </w:t>
-      </w:r>
-      <w:r>
-        <w:rPr>
-          <w:rFonts w:ascii="Cambria" w:hAnsi="Cambria" w:cs="Arial"/>
-          <w:sz w:val="21"/>
-          <w:szCs w:val="21"/>
-        </w:rPr>
-        <w:t xml:space="preserve">along with </w:t>
-      </w:r>
-      <w:r>
-        <w:rPr>
-          <w:rFonts w:ascii="Cambria" w:hAnsi="Cambria" w:cs="Arial"/>
-          <w:sz w:val="21"/>
-          <w:szCs w:val="21"/>
-        </w:rPr>
-        <w:t>Spring boot</w:t>
-      </w:r>
-      <w:r>
-        <w:rPr>
-          <w:rFonts w:ascii="Cambria" w:hAnsi="Cambria" w:cs="Arial"/>
-          <w:sz w:val="21"/>
-          <w:szCs w:val="21"/>
-        </w:rPr>
-        <w:t xml:space="preserve"> to build BFF applications.</w:t>
+        <w:t>Used </w:t>
+      </w:r>
+      <w:r>
+        <w:rPr>
+          <w:rFonts w:ascii="Cambria" w:hAnsi="Cambria" w:cs="Arial"/>
+          <w:sz w:val="21"/>
+          <w:szCs w:val="21"/>
+        </w:rPr>
+        <w:t>Node JS, Express JS, and Mongo DB</w:t>
+      </w:r>
+      <w:r>
+        <w:rPr>
+          <w:rFonts w:ascii="Cambria" w:hAnsi="Cambria" w:cs="Arial"/>
+          <w:sz w:val="21"/>
+          <w:szCs w:val="21"/>
+        </w:rPr>
+        <w:t xml:space="preserve"> along with Mongoose to create server-side applications.</w:t>
       </w:r>
     </w:p>
     <w:p>
@@ -3332,23 +3181,7 @@
           <w:sz w:val="21"/>
           <w:szCs w:val="21"/>
         </w:rPr>
-        <w:t>Used </w:t>
-      </w:r>
-      <w:r>
-        <w:rPr>
-          <w:rFonts w:ascii="Cambria" w:hAnsi="Cambria" w:cs="Arial"/>
-          <w:sz w:val="21"/>
-          <w:szCs w:val="21"/>
-        </w:rPr>
-        <w:t>Node JS, Express JS, and Mongo DB</w:t>
-      </w:r>
-      <w:r>
-        <w:rPr>
-          <w:rFonts w:ascii="Cambria" w:hAnsi="Cambria" w:cs="Arial"/>
-          <w:sz w:val="21"/>
-          <w:szCs w:val="21"/>
-        </w:rPr>
-        <w:t xml:space="preserve"> along with Mongoose to create server-side applications.</w:t>
+        <w:t>Designed and documented REST/HTTP APIs, including JSON data formats and API versioning strategy.</w:t>
       </w:r>
     </w:p>
     <w:p>
@@ -3373,7 +3206,25 @@
           <w:sz w:val="21"/>
           <w:szCs w:val="21"/>
         </w:rPr>
-        <w:t>Designed and documented REST/HTTP APIs, including JSON data formats and API versioning strategy.</w:t>
+        <w:t xml:space="preserve">Used </w:t>
+      </w:r>
+      <w:r>
+        <w:rPr>
+          <w:rFonts w:ascii="Cambria" w:hAnsi="Cambria" w:cs="Arial"/>
+          <w:b/>
+          <w:bCs/>
+          <w:sz w:val="21"/>
+          <w:szCs w:val="21"/>
+        </w:rPr>
+        <w:t>React</w:t>
+      </w:r>
+      <w:r>
+        <w:rPr>
+          <w:rFonts w:ascii="Cambria" w:hAnsi="Cambria" w:cs="Arial"/>
+          <w:sz w:val="21"/>
+          <w:szCs w:val="21"/>
+        </w:rPr>
+        <w:t xml:space="preserve"> to manage UI by dividing the website into different components.</w:t>
       </w:r>
     </w:p>
     <w:p>
@@ -3398,25 +3249,7 @@
           <w:sz w:val="21"/>
           <w:szCs w:val="21"/>
         </w:rPr>
-        <w:t xml:space="preserve">Used </w:t>
-      </w:r>
-      <w:r>
-        <w:rPr>
-          <w:rFonts w:ascii="Cambria" w:hAnsi="Cambria" w:cs="Arial"/>
-          <w:b/>
-          <w:bCs/>
-          <w:sz w:val="21"/>
-          <w:szCs w:val="21"/>
-        </w:rPr>
-        <w:t>React</w:t>
-      </w:r>
-      <w:r>
-        <w:rPr>
-          <w:rFonts w:ascii="Cambria" w:hAnsi="Cambria" w:cs="Arial"/>
-          <w:sz w:val="21"/>
-          <w:szCs w:val="21"/>
-        </w:rPr>
-        <w:t xml:space="preserve"> to manage UI by dividing the website into different components.</w:t>
+        <w:t>Used Advanced techniques of webpack for faster build and optimized packages.</w:t>
       </w:r>
     </w:p>
     <w:p>
@@ -3441,7 +3274,7 @@
           <w:sz w:val="21"/>
           <w:szCs w:val="21"/>
         </w:rPr>
-        <w:t>Used Advanced techniques of webpack for faster build and optimized packages.</w:t>
+        <w:t>Designed and coded customized React components to interact with the backend API and server components.</w:t>
       </w:r>
     </w:p>
     <w:p>
@@ -3466,7 +3299,7 @@
           <w:sz w:val="21"/>
           <w:szCs w:val="21"/>
         </w:rPr>
-        <w:t>Designed and coded customized React components to interact with the backend API and server components.</w:t>
+        <w:t>Used Style Guide to implement CSS changes across various screen sizes.</w:t>
       </w:r>
     </w:p>
     <w:p>
@@ -3491,7 +3324,7 @@
           <w:sz w:val="21"/>
           <w:szCs w:val="21"/>
         </w:rPr>
-        <w:t xml:space="preserve">Extensive experience in working with </w:t>
+        <w:t xml:space="preserve">Successfully handled various </w:t>
       </w:r>
       <w:r>
         <w:rPr>
@@ -3501,23 +3334,15 @@
           <w:sz w:val="21"/>
           <w:szCs w:val="21"/>
         </w:rPr>
-        <w:t>Redux</w:t>
-      </w:r>
-      <w:r>
-        <w:rPr>
-          <w:rFonts w:ascii="Cambria" w:hAnsi="Cambria" w:cs="Arial"/>
-          <w:sz w:val="21"/>
-          <w:szCs w:val="21"/>
-        </w:rPr>
-        <w:t xml:space="preserve"> as a state management library for React applications</w:t>
-      </w:r>
-      <w:r>
-        <w:rPr>
-          <w:rFonts w:ascii="Cambria" w:hAnsi="Cambria" w:cs="Arial"/>
-          <w:sz w:val="21"/>
-          <w:szCs w:val="21"/>
-        </w:rPr>
-        <w:t>.</w:t>
+        <w:t>ADA issues</w:t>
+      </w:r>
+      <w:r>
+        <w:rPr>
+          <w:rFonts w:ascii="Cambria" w:hAnsi="Cambria" w:cs="Arial"/>
+          <w:sz w:val="21"/>
+          <w:szCs w:val="21"/>
+        </w:rPr>
+        <w:t xml:space="preserve"> across multiple browsers and devices.</w:t>
       </w:r>
     </w:p>
     <w:p>
@@ -3542,25 +3367,7 @@
           <w:sz w:val="21"/>
           <w:szCs w:val="21"/>
         </w:rPr>
-        <w:t xml:space="preserve">Proficient in setting up and configuring the </w:t>
-      </w:r>
-      <w:r>
-        <w:rPr>
-          <w:rFonts w:ascii="Cambria" w:hAnsi="Cambria" w:cs="Arial"/>
-          <w:b/>
-          <w:bCs/>
-          <w:sz w:val="21"/>
-          <w:szCs w:val="21"/>
-        </w:rPr>
-        <w:t>Redux store</w:t>
-      </w:r>
-      <w:r>
-        <w:rPr>
-          <w:rFonts w:ascii="Cambria" w:hAnsi="Cambria" w:cs="Arial"/>
-          <w:sz w:val="21"/>
-          <w:szCs w:val="21"/>
-        </w:rPr>
-        <w:t xml:space="preserve"> to manage application state effectively.</w:t>
+        <w:t>Done client-side form validations, generating cookies, validating the user.</w:t>
       </w:r>
     </w:p>
     <w:p>
@@ -3585,7 +3392,7 @@
           <w:sz w:val="21"/>
           <w:szCs w:val="21"/>
         </w:rPr>
-        <w:t xml:space="preserve">Successfully handled various </w:t>
+        <w:t xml:space="preserve">Used </w:t>
       </w:r>
       <w:r>
         <w:rPr>
@@ -3595,15 +3402,15 @@
           <w:sz w:val="21"/>
           <w:szCs w:val="21"/>
         </w:rPr>
-        <w:t>ADA issues</w:t>
-      </w:r>
-      <w:r>
-        <w:rPr>
-          <w:rFonts w:ascii="Cambria" w:hAnsi="Cambria" w:cs="Arial"/>
-          <w:sz w:val="21"/>
-          <w:szCs w:val="21"/>
-        </w:rPr>
-        <w:t xml:space="preserve"> across multiple browsers and devices.</w:t>
+        <w:t>Adobe Experience Manager</w:t>
+      </w:r>
+      <w:r>
+        <w:rPr>
+          <w:rFonts w:ascii="Cambria" w:hAnsi="Cambria" w:cs="Arial"/>
+          <w:sz w:val="21"/>
+          <w:szCs w:val="21"/>
+        </w:rPr>
+        <w:t xml:space="preserve"> (CMS) to publish content for different regions, languages, for different environments.</w:t>
       </w:r>
     </w:p>
     <w:p>
@@ -3628,7 +3435,7 @@
           <w:sz w:val="21"/>
           <w:szCs w:val="21"/>
         </w:rPr>
-        <w:t>Done client-side form validations, generating cookies, validating the user.</w:t>
+        <w:t>Developed applications which can be easily used by visually impaired people using ADA standards.</w:t>
       </w:r>
     </w:p>
     <w:p>
@@ -3653,25 +3460,7 @@
           <w:sz w:val="21"/>
           <w:szCs w:val="21"/>
         </w:rPr>
-        <w:t xml:space="preserve">Used </w:t>
-      </w:r>
-      <w:r>
-        <w:rPr>
-          <w:rFonts w:ascii="Cambria" w:hAnsi="Cambria" w:cs="Arial"/>
-          <w:b/>
-          <w:bCs/>
-          <w:sz w:val="21"/>
-          <w:szCs w:val="21"/>
-        </w:rPr>
-        <w:t>Adobe Experience Manager</w:t>
-      </w:r>
-      <w:r>
-        <w:rPr>
-          <w:rFonts w:ascii="Cambria" w:hAnsi="Cambria" w:cs="Arial"/>
-          <w:sz w:val="21"/>
-          <w:szCs w:val="21"/>
-        </w:rPr>
-        <w:t xml:space="preserve"> (CMS) to publish content for different regions, languages, for different environments.</w:t>
+        <w:t>Developed Restful-based web services and used JSON as the communication for REST mechanism.</w:t>
       </w:r>
     </w:p>
     <w:p>
@@ -3696,7 +3485,25 @@
           <w:sz w:val="21"/>
           <w:szCs w:val="21"/>
         </w:rPr>
-        <w:t>Developed applications which can be easily used by visually impaired people using ADA standards.</w:t>
+        <w:t>Developed &amp; Consumed </w:t>
+      </w:r>
+      <w:r>
+        <w:rPr>
+          <w:rFonts w:ascii="Cambria" w:hAnsi="Cambria" w:cs="Arial"/>
+          <w:b/>
+          <w:bCs/>
+          <w:sz w:val="21"/>
+          <w:szCs w:val="21"/>
+        </w:rPr>
+        <w:t>RESTful</w:t>
+      </w:r>
+      <w:r>
+        <w:rPr>
+          <w:rFonts w:ascii="Cambria" w:hAnsi="Cambria" w:cs="Arial"/>
+          <w:sz w:val="21"/>
+          <w:szCs w:val="21"/>
+        </w:rPr>
+        <w:t xml:space="preserve"> Web Services.</w:t>
       </w:r>
     </w:p>
     <w:p>
@@ -3721,7 +3528,7 @@
           <w:sz w:val="21"/>
           <w:szCs w:val="21"/>
         </w:rPr>
-        <w:t>Developed Restful-based web services and used JSON as the communication for REST mechanism.</w:t>
+        <w:t>Improved the Performance, Availability of an Application’s Database by using NoSQL Database such as Mongo DB.</w:t>
       </w:r>
     </w:p>
     <w:p>
@@ -3746,25 +3553,7 @@
           <w:sz w:val="21"/>
           <w:szCs w:val="21"/>
         </w:rPr>
-        <w:t>Developed &amp; Consumed </w:t>
-      </w:r>
-      <w:r>
-        <w:rPr>
-          <w:rFonts w:ascii="Cambria" w:hAnsi="Cambria" w:cs="Arial"/>
-          <w:b/>
-          <w:bCs/>
-          <w:sz w:val="21"/>
-          <w:szCs w:val="21"/>
-        </w:rPr>
-        <w:t>RESTful</w:t>
-      </w:r>
-      <w:r>
-        <w:rPr>
-          <w:rFonts w:ascii="Cambria" w:hAnsi="Cambria" w:cs="Arial"/>
-          <w:sz w:val="21"/>
-          <w:szCs w:val="21"/>
-        </w:rPr>
-        <w:t xml:space="preserve"> Web Services.</w:t>
+        <w:t>Successfully handled cross-browser compatibility in different browsers like Safari, Internet Explorer, Firefox and Chrome.</w:t>
       </w:r>
     </w:p>
     <w:p>
@@ -3789,7 +3578,25 @@
           <w:sz w:val="21"/>
           <w:szCs w:val="21"/>
         </w:rPr>
-        <w:t>Used Adobe DTM to manage tags and collect data for Adobe Analytics.</w:t>
+        <w:t xml:space="preserve">Used </w:t>
+      </w:r>
+      <w:r>
+        <w:rPr>
+          <w:rFonts w:ascii="Cambria" w:hAnsi="Cambria" w:cs="Arial"/>
+          <w:b/>
+          <w:bCs/>
+          <w:sz w:val="21"/>
+          <w:szCs w:val="21"/>
+        </w:rPr>
+        <w:t>React Router DOM</w:t>
+      </w:r>
+      <w:r>
+        <w:rPr>
+          <w:rFonts w:ascii="Cambria" w:hAnsi="Cambria" w:cs="Arial"/>
+          <w:sz w:val="21"/>
+          <w:szCs w:val="21"/>
+        </w:rPr>
+        <w:t xml:space="preserve"> to manage all the routes to the application.</w:t>
       </w:r>
     </w:p>
     <w:p>
@@ -3814,7 +3621,8 @@
           <w:sz w:val="21"/>
           <w:szCs w:val="21"/>
         </w:rPr>
-        <w:t>Integrated AEM with Adobe Analytics.</w:t>
+        <w:lastRenderedPageBreak/>
+        <w:t>Responsible for designing SPAs with using React as a Library along with HTML and CSS.</w:t>
       </w:r>
     </w:p>
     <w:p>
@@ -3839,8 +3647,43 @@
           <w:sz w:val="21"/>
           <w:szCs w:val="21"/>
         </w:rPr>
-        <w:lastRenderedPageBreak/>
-        <w:t>Improved the Performance, Availability of an Application’s Database by using NoSQL Database such as Mongo DB.</w:t>
+        <w:t>Used Karma and Jasmine for automated tests along with using </w:t>
+      </w:r>
+      <w:r>
+        <w:rPr>
+          <w:rFonts w:ascii="Cambria" w:hAnsi="Cambria" w:cs="Arial"/>
+          <w:b/>
+          <w:bCs/>
+          <w:sz w:val="21"/>
+          <w:szCs w:val="21"/>
+        </w:rPr>
+        <w:t>Maven</w:t>
+      </w:r>
+      <w:r>
+        <w:rPr>
+          <w:rFonts w:ascii="Cambria" w:hAnsi="Cambria" w:cs="Arial"/>
+          <w:sz w:val="21"/>
+          <w:szCs w:val="21"/>
+        </w:rPr>
+        <w:t xml:space="preserve"> and </w:t>
+      </w:r>
+      <w:r>
+        <w:rPr>
+          <w:rFonts w:ascii="Cambria" w:hAnsi="Cambria" w:cs="Arial"/>
+          <w:b/>
+          <w:bCs/>
+          <w:sz w:val="21"/>
+          <w:szCs w:val="21"/>
+        </w:rPr>
+        <w:t>Jenkins</w:t>
+      </w:r>
+      <w:r>
+        <w:rPr>
+          <w:rFonts w:ascii="Cambria" w:hAnsi="Cambria" w:cs="Arial"/>
+          <w:sz w:val="21"/>
+          <w:szCs w:val="21"/>
+        </w:rPr>
+        <w:t> for automated tasks.</w:t>
       </w:r>
     </w:p>
     <w:p>
@@ -3865,7 +3708,25 @@
           <w:sz w:val="21"/>
           <w:szCs w:val="21"/>
         </w:rPr>
-        <w:t>Successfully handled cross-browser compatibility in different browsers like Safari, Internet Explorer, Firefox and Chrome.</w:t>
+        <w:t xml:space="preserve">Used Jenkins - </w:t>
+      </w:r>
+      <w:r>
+        <w:rPr>
+          <w:rFonts w:ascii="Cambria" w:hAnsi="Cambria" w:cs="Arial"/>
+          <w:b/>
+          <w:bCs/>
+          <w:sz w:val="21"/>
+          <w:szCs w:val="21"/>
+        </w:rPr>
+        <w:t>SonarQube</w:t>
+      </w:r>
+      <w:r>
+        <w:rPr>
+          <w:rFonts w:ascii="Cambria" w:hAnsi="Cambria" w:cs="Arial"/>
+          <w:sz w:val="21"/>
+          <w:szCs w:val="21"/>
+        </w:rPr>
+        <w:t xml:space="preserve"> for test coverage and made sure the coverage is greater than 85% throughout the application.</w:t>
       </w:r>
     </w:p>
     <w:p>
@@ -3892,6 +3753,7 @@
         </w:rPr>
         <w:t xml:space="preserve">Used </w:t>
       </w:r>
+      <w:proofErr w:type="spellStart"/>
       <w:r>
         <w:rPr>
           <w:rFonts w:ascii="Cambria" w:hAnsi="Cambria" w:cs="Arial"/>
@@ -3900,15 +3762,16 @@
           <w:sz w:val="21"/>
           <w:szCs w:val="21"/>
         </w:rPr>
-        <w:t>React Router DOM</w:t>
-      </w:r>
-      <w:r>
-        <w:rPr>
-          <w:rFonts w:ascii="Cambria" w:hAnsi="Cambria" w:cs="Arial"/>
-          <w:sz w:val="21"/>
-          <w:szCs w:val="21"/>
-        </w:rPr>
-        <w:t xml:space="preserve"> to manage all the routes to the application.</w:t>
+        <w:t>GraphQL</w:t>
+      </w:r>
+      <w:proofErr w:type="spellEnd"/>
+      <w:r>
+        <w:rPr>
+          <w:rFonts w:ascii="Cambria" w:hAnsi="Cambria" w:cs="Arial"/>
+          <w:sz w:val="21"/>
+          <w:szCs w:val="21"/>
+        </w:rPr>
+        <w:t xml:space="preserve"> to get data from the backend for some of the API’s, aka BFF’s.</w:t>
       </w:r>
     </w:p>
     <w:p>
@@ -3933,7 +3796,43 @@
           <w:sz w:val="21"/>
           <w:szCs w:val="21"/>
         </w:rPr>
-        <w:t>Responsible for designing SPAs with using React as a Library along with HTML and CSS.</w:t>
+        <w:t xml:space="preserve">Migrated from </w:t>
+      </w:r>
+      <w:r>
+        <w:rPr>
+          <w:rFonts w:ascii="Cambria" w:hAnsi="Cambria" w:cs="Arial"/>
+          <w:b/>
+          <w:bCs/>
+          <w:sz w:val="21"/>
+          <w:szCs w:val="21"/>
+        </w:rPr>
+        <w:t>IBM Bluemix</w:t>
+      </w:r>
+      <w:r>
+        <w:rPr>
+          <w:rFonts w:ascii="Cambria" w:hAnsi="Cambria" w:cs="Arial"/>
+          <w:sz w:val="21"/>
+          <w:szCs w:val="21"/>
+        </w:rPr>
+        <w:t xml:space="preserve"> to </w:t>
+      </w:r>
+      <w:r>
+        <w:rPr>
+          <w:rFonts w:ascii="Cambria" w:hAnsi="Cambria" w:cs="Arial"/>
+          <w:b/>
+          <w:bCs/>
+          <w:sz w:val="21"/>
+          <w:szCs w:val="21"/>
+        </w:rPr>
+        <w:t>Microsoft Azure</w:t>
+      </w:r>
+      <w:r>
+        <w:rPr>
+          <w:rFonts w:ascii="Cambria" w:hAnsi="Cambria" w:cs="Arial"/>
+          <w:sz w:val="21"/>
+          <w:szCs w:val="21"/>
+        </w:rPr>
+        <w:t xml:space="preserve"> for running the backend Node JS application.</w:t>
       </w:r>
     </w:p>
     <w:p>
@@ -3958,7 +3857,7 @@
           <w:sz w:val="21"/>
           <w:szCs w:val="21"/>
         </w:rPr>
-        <w:t>Used Karma and Jasmine for automated tests along with using </w:t>
+        <w:t xml:space="preserve">Used </w:t>
       </w:r>
       <w:r>
         <w:rPr>
@@ -3968,33 +3867,33 @@
           <w:sz w:val="21"/>
           <w:szCs w:val="21"/>
         </w:rPr>
-        <w:t>Maven</w:t>
-      </w:r>
-      <w:r>
-        <w:rPr>
-          <w:rFonts w:ascii="Cambria" w:hAnsi="Cambria" w:cs="Arial"/>
-          <w:sz w:val="21"/>
-          <w:szCs w:val="21"/>
-        </w:rPr>
-        <w:t xml:space="preserve"> and </w:t>
-      </w:r>
-      <w:r>
-        <w:rPr>
-          <w:rFonts w:ascii="Cambria" w:hAnsi="Cambria" w:cs="Arial"/>
-          <w:b/>
-          <w:bCs/>
-          <w:sz w:val="21"/>
-          <w:szCs w:val="21"/>
-        </w:rPr>
-        <w:t>Jenkins</w:t>
-      </w:r>
-      <w:r>
-        <w:rPr>
-          <w:rFonts w:ascii="Cambria" w:hAnsi="Cambria" w:cs="Arial"/>
-          <w:sz w:val="21"/>
-          <w:szCs w:val="21"/>
-        </w:rPr>
-        <w:t> for automated tasks.</w:t>
+        <w:t>Kubernetes</w:t>
+      </w:r>
+      <w:r>
+        <w:rPr>
+          <w:rFonts w:ascii="Cambria" w:hAnsi="Cambria" w:cs="Arial"/>
+          <w:sz w:val="21"/>
+          <w:szCs w:val="21"/>
+        </w:rPr>
+        <w:t xml:space="preserve"> (</w:t>
+      </w:r>
+      <w:proofErr w:type="spellStart"/>
+      <w:r>
+        <w:rPr>
+          <w:rFonts w:ascii="Cambria" w:hAnsi="Cambria" w:cs="Arial"/>
+          <w:sz w:val="21"/>
+          <w:szCs w:val="21"/>
+        </w:rPr>
+        <w:t>Kubectl</w:t>
+      </w:r>
+      <w:proofErr w:type="spellEnd"/>
+      <w:r>
+        <w:rPr>
+          <w:rFonts w:ascii="Cambria" w:hAnsi="Cambria" w:cs="Arial"/>
+          <w:sz w:val="21"/>
+          <w:szCs w:val="21"/>
+        </w:rPr>
+        <w:t xml:space="preserve"> commands) to manage instances.</w:t>
       </w:r>
     </w:p>
     <w:p>
@@ -4019,26 +3918,479 @@
           <w:sz w:val="21"/>
           <w:szCs w:val="21"/>
         </w:rPr>
-        <w:t xml:space="preserve">Used Jenkins - </w:t>
-      </w:r>
-      <w:r>
-        <w:rPr>
-          <w:rFonts w:ascii="Cambria" w:hAnsi="Cambria" w:cs="Arial"/>
-          <w:b/>
-          <w:bCs/>
-          <w:sz w:val="21"/>
-          <w:szCs w:val="21"/>
-        </w:rPr>
-        <w:t>SonarQube</w:t>
-      </w:r>
-      <w:r>
-        <w:rPr>
-          <w:rFonts w:ascii="Cambria" w:hAnsi="Cambria" w:cs="Arial"/>
-          <w:sz w:val="21"/>
-          <w:szCs w:val="21"/>
-        </w:rPr>
-        <w:t xml:space="preserve"> for test coverage and made sure the coverage is greater than 85% throughout the application.</w:t>
-      </w:r>
+        <w:t xml:space="preserve">Got a chance to work with Java </w:t>
+      </w:r>
+      <w:r>
+        <w:rPr>
+          <w:rFonts w:ascii="Cambria" w:hAnsi="Cambria" w:cs="Arial"/>
+          <w:sz w:val="21"/>
+          <w:szCs w:val="21"/>
+        </w:rPr>
+        <w:t>Spring boot</w:t>
+      </w:r>
+      <w:r>
+        <w:rPr>
+          <w:rFonts w:ascii="Cambria" w:hAnsi="Cambria" w:cs="Arial"/>
+          <w:sz w:val="21"/>
+          <w:szCs w:val="21"/>
+        </w:rPr>
+        <w:t xml:space="preserve"> application when KP management decided to go with java instead of Node for future applications.</w:t>
+      </w:r>
+    </w:p>
+    <w:p>
+      <w:pPr>
+        <w:tabs>
+          <w:tab w:val="left" w:pos="360"/>
+        </w:tabs>
+        <w:suppressAutoHyphens/>
+        <w:spacing w:after="0" w:line="240" w:lineRule="auto"/>
+        <w:jc w:val="both"/>
+        <w:rPr>
+          <w:rFonts w:ascii="Cambria" w:eastAsia="Calibri" w:hAnsi="Cambria" w:cs="Calibri"/>
+          <w:sz w:val="21"/>
+          <w:szCs w:val="21"/>
+          <w:u w:color="000000"/>
+          <w:shd w:val="clear" w:color="auto" w:fill="FFFFFF"/>
+          <w:lang w:eastAsia="x-none"/>
+        </w:rPr>
+      </w:pPr>
+    </w:p>
+    <w:p>
+      <w:pPr>
+        <w:spacing w:after="0" w:line="240" w:lineRule="auto"/>
+        <w:jc w:val="both"/>
+        <w:rPr>
+          <w:rFonts w:ascii="Cambria" w:hAnsi="Cambria"/>
+          <w:sz w:val="21"/>
+          <w:szCs w:val="21"/>
+        </w:rPr>
+      </w:pPr>
+      <w:r>
+        <w:rPr>
+          <w:rFonts w:ascii="Cambria" w:hAnsi="Cambria"/>
+          <w:b/>
+          <w:sz w:val="21"/>
+          <w:szCs w:val="21"/>
+        </w:rPr>
+        <w:t>Environment</w:t>
+      </w:r>
+      <w:r>
+        <w:rPr>
+          <w:rFonts w:ascii="Cambria" w:hAnsi="Cambria"/>
+          <w:sz w:val="21"/>
+          <w:szCs w:val="21"/>
+        </w:rPr>
+        <w:t xml:space="preserve">: </w:t>
+      </w:r>
+      <w:r>
+        <w:rPr>
+          <w:rFonts w:ascii="Cambria" w:hAnsi="Cambria"/>
+          <w:sz w:val="21"/>
+          <w:szCs w:val="21"/>
+        </w:rPr>
+        <w:t xml:space="preserve">HTML5, CSS3, JavaScript, SAAS, React JS, Node JS, Adobe Experience Manager, Angular, Java, GIT, Jenkins, SonarQube, Maven, REST services, Babel, Mocha, Jasmine, Postman, MongoDB, Azure, </w:t>
+      </w:r>
+      <w:proofErr w:type="spellStart"/>
+      <w:r>
+        <w:rPr>
+          <w:rFonts w:ascii="Cambria" w:hAnsi="Cambria"/>
+          <w:sz w:val="21"/>
+          <w:szCs w:val="21"/>
+        </w:rPr>
+        <w:t>GraphQL</w:t>
+      </w:r>
+      <w:proofErr w:type="spellEnd"/>
+      <w:r>
+        <w:rPr>
+          <w:rFonts w:ascii="Cambria" w:hAnsi="Cambria"/>
+          <w:sz w:val="21"/>
+          <w:szCs w:val="21"/>
+        </w:rPr>
+        <w:t>, Kubernetes</w:t>
+      </w:r>
+      <w:r>
+        <w:rPr>
+          <w:rFonts w:ascii="Cambria" w:hAnsi="Cambria"/>
+          <w:sz w:val="21"/>
+          <w:szCs w:val="21"/>
+        </w:rPr>
+        <w:t>.</w:t>
+      </w:r>
+    </w:p>
+    <w:p>
+      <w:pPr>
+        <w:spacing w:after="0" w:line="240" w:lineRule="auto"/>
+        <w:jc w:val="both"/>
+        <w:rPr>
+          <w:rFonts w:ascii="Cambria" w:hAnsi="Cambria"/>
+          <w:sz w:val="21"/>
+          <w:szCs w:val="21"/>
+        </w:rPr>
+      </w:pPr>
+    </w:p>
+    <w:p>
+      <w:pPr>
+        <w:spacing w:after="0" w:line="240" w:lineRule="auto"/>
+        <w:jc w:val="both"/>
+        <w:rPr>
+          <w:rFonts w:ascii="Cambria" w:hAnsi="Cambria"/>
+          <w:sz w:val="21"/>
+          <w:szCs w:val="21"/>
+        </w:rPr>
+      </w:pPr>
+      <w:r>
+        <w:rPr>
+          <w:rFonts w:ascii="Cambria" w:hAnsi="Cambria"/>
+          <w:noProof/>
+          <w:sz w:val="21"/>
+          <w:szCs w:val="21"/>
+        </w:rPr>
+        <w:pict w14:anchorId="242E8993">
+          <v:rect id="_x0000_i1027" alt="" style="width:468pt;height:.05pt;mso-width-percent:0;mso-height-percent:0;mso-width-percent:0;mso-height-percent:0" o:hralign="center" o:hrstd="t" o:hr="t" fillcolor="#a0a0a0" stroked="f"/>
+        </w:pict>
+      </w:r>
+    </w:p>
+    <w:p>
+      <w:pPr>
+        <w:spacing w:after="0" w:line="240" w:lineRule="auto"/>
+        <w:jc w:val="both"/>
+        <w:rPr>
+          <w:rFonts w:ascii="Cambria" w:hAnsi="Cambria"/>
+          <w:sz w:val="21"/>
+          <w:szCs w:val="21"/>
+        </w:rPr>
+      </w:pPr>
+    </w:p>
+    <w:p>
+      <w:pPr>
+        <w:spacing w:after="0" w:line="240" w:lineRule="auto"/>
+        <w:jc w:val="both"/>
+        <w:rPr>
+          <w:rFonts w:ascii="Cambria" w:hAnsi="Cambria"/>
+          <w:sz w:val="21"/>
+          <w:szCs w:val="21"/>
+        </w:rPr>
+      </w:pPr>
+    </w:p>
+    <w:p>
+      <w:pPr>
+        <w:spacing w:after="0" w:line="240" w:lineRule="auto"/>
+        <w:jc w:val="both"/>
+        <w:rPr>
+          <w:rFonts w:ascii="Cambria" w:hAnsi="Cambria"/>
+          <w:b/>
+          <w:color w:val="000000"/>
+        </w:rPr>
+      </w:pPr>
+      <w:r>
+        <w:rPr>
+          <w:rFonts w:ascii="Cambria" w:hAnsi="Cambria"/>
+          <w:b/>
+          <w:color w:val="000000"/>
+        </w:rPr>
+        <w:t>Dell EMC, Round Rock, TX</w:t>
+      </w:r>
+      <w:r>
+        <w:rPr>
+          <w:rFonts w:ascii="Cambria" w:eastAsia="Arial" w:hAnsi="Cambria"/>
+          <w:b/>
+        </w:rPr>
+        <w:tab/>
+      </w:r>
+      <w:r>
+        <w:rPr>
+          <w:rFonts w:ascii="Cambria" w:hAnsi="Cambria"/>
+          <w:b/>
+          <w:color w:val="000000"/>
+        </w:rPr>
+        <w:tab/>
+      </w:r>
+      <w:r>
+        <w:rPr>
+          <w:rFonts w:ascii="Cambria" w:hAnsi="Cambria"/>
+          <w:b/>
+          <w:color w:val="000000"/>
+        </w:rPr>
+        <w:tab/>
+      </w:r>
+      <w:r>
+        <w:rPr>
+          <w:rFonts w:ascii="Cambria" w:hAnsi="Cambria"/>
+          <w:b/>
+          <w:color w:val="000000"/>
+        </w:rPr>
+        <w:tab/>
+      </w:r>
+      <w:r>
+        <w:rPr>
+          <w:rFonts w:ascii="Cambria" w:hAnsi="Cambria"/>
+          <w:b/>
+          <w:color w:val="000000"/>
+        </w:rPr>
+        <w:tab/>
+      </w:r>
+      <w:r>
+        <w:rPr>
+          <w:rFonts w:ascii="Cambria" w:hAnsi="Cambria"/>
+          <w:b/>
+          <w:color w:val="000000"/>
+        </w:rPr>
+        <w:tab/>
+        <w:t xml:space="preserve">     </w:t>
+      </w:r>
+      <w:r>
+        <w:rPr>
+          <w:rFonts w:ascii="Cambria" w:hAnsi="Cambria"/>
+          <w:b/>
+          <w:color w:val="000000"/>
+        </w:rPr>
+        <w:tab/>
+      </w:r>
+      <w:r>
+        <w:rPr>
+          <w:rFonts w:ascii="Cambria" w:hAnsi="Cambria"/>
+          <w:b/>
+          <w:color w:val="000000"/>
+        </w:rPr>
+        <w:tab/>
+        <w:t xml:space="preserve">      </w:t>
+      </w:r>
+      <w:r>
+        <w:rPr>
+          <w:rFonts w:ascii="Cambria" w:hAnsi="Cambria"/>
+          <w:b/>
+          <w:color w:val="000000"/>
+        </w:rPr>
+        <w:t xml:space="preserve">                              </w:t>
+      </w:r>
+      <w:r>
+        <w:rPr>
+          <w:rFonts w:ascii="Cambria" w:hAnsi="Cambria"/>
+          <w:b/>
+          <w:color w:val="000000"/>
+        </w:rPr>
+        <w:t xml:space="preserve">    </w:t>
+      </w:r>
+      <w:r>
+        <w:rPr>
+          <w:rFonts w:ascii="Cambria" w:hAnsi="Cambria"/>
+          <w:b/>
+          <w:color w:val="000000"/>
+        </w:rPr>
+        <w:t xml:space="preserve"> </w:t>
+      </w:r>
+      <w:r>
+        <w:rPr>
+          <w:rFonts w:ascii="Cambria" w:hAnsi="Cambria"/>
+          <w:b/>
+          <w:color w:val="000000"/>
+        </w:rPr>
+        <w:t xml:space="preserve"> </w:t>
+      </w:r>
+      <w:r>
+        <w:rPr>
+          <w:rFonts w:ascii="Cambria" w:hAnsi="Cambria"/>
+          <w:b/>
+          <w:color w:val="000000"/>
+        </w:rPr>
+        <w:t>Ju</w:t>
+      </w:r>
+      <w:r>
+        <w:rPr>
+          <w:rFonts w:ascii="Cambria" w:hAnsi="Cambria"/>
+          <w:b/>
+          <w:color w:val="000000"/>
+        </w:rPr>
+        <w:t>n’17</w:t>
+      </w:r>
+      <w:r>
+        <w:rPr>
+          <w:rFonts w:ascii="Cambria" w:hAnsi="Cambria"/>
+          <w:b/>
+          <w:color w:val="000000"/>
+        </w:rPr>
+        <w:t xml:space="preserve"> – </w:t>
+      </w:r>
+      <w:r>
+        <w:rPr>
+          <w:rFonts w:ascii="Cambria" w:hAnsi="Cambria"/>
+          <w:b/>
+          <w:color w:val="000000"/>
+        </w:rPr>
+        <w:t>Jul’18</w:t>
+      </w:r>
+    </w:p>
+    <w:p>
+      <w:pPr>
+        <w:spacing w:after="0" w:line="240" w:lineRule="auto"/>
+        <w:jc w:val="both"/>
+        <w:rPr>
+          <w:rFonts w:ascii="Cambria" w:hAnsi="Cambria"/>
+          <w:b/>
+          <w:color w:val="000000"/>
+        </w:rPr>
+      </w:pPr>
+      <w:r>
+        <w:rPr>
+          <w:rFonts w:ascii="Cambria" w:hAnsi="Cambria"/>
+          <w:b/>
+          <w:color w:val="000000"/>
+        </w:rPr>
+        <w:t xml:space="preserve">Role: </w:t>
+      </w:r>
+      <w:r>
+        <w:rPr>
+          <w:rFonts w:ascii="Cambria" w:hAnsi="Cambria"/>
+          <w:b/>
+          <w:color w:val="000000"/>
+        </w:rPr>
+        <w:t xml:space="preserve">Web </w:t>
+      </w:r>
+      <w:r>
+        <w:rPr>
+          <w:rFonts w:ascii="Cambria" w:hAnsi="Cambria"/>
+          <w:b/>
+          <w:color w:val="000000"/>
+        </w:rPr>
+        <w:t>Developer</w:t>
+      </w:r>
+    </w:p>
+    <w:p>
+      <w:pPr>
+        <w:spacing w:after="0" w:line="240" w:lineRule="auto"/>
+        <w:jc w:val="both"/>
+        <w:rPr>
+          <w:rFonts w:ascii="Cambria" w:hAnsi="Cambria"/>
+          <w:b/>
+          <w:color w:val="000000"/>
+        </w:rPr>
+      </w:pPr>
+    </w:p>
+    <w:p>
+      <w:pPr>
+        <w:spacing w:after="0" w:line="240" w:lineRule="auto"/>
+        <w:jc w:val="both"/>
+        <w:rPr>
+          <w:rFonts w:ascii="Cambria" w:hAnsi="Cambria" w:cs="Arial"/>
+          <w:sz w:val="21"/>
+          <w:szCs w:val="21"/>
+          <w:shd w:val="clear" w:color="auto" w:fill="FFFFFF"/>
+        </w:rPr>
+      </w:pPr>
+      <w:r>
+        <w:rPr>
+          <w:rFonts w:ascii="Cambria" w:hAnsi="Cambria"/>
+          <w:b/>
+          <w:color w:val="000000"/>
+          <w:sz w:val="21"/>
+          <w:szCs w:val="21"/>
+        </w:rPr>
+        <w:t>Description:</w:t>
+      </w:r>
+      <w:r>
+        <w:rPr>
+          <w:rFonts w:ascii="Cambria" w:hAnsi="Cambria" w:cs="Arial"/>
+          <w:color w:val="333333"/>
+          <w:sz w:val="21"/>
+          <w:szCs w:val="21"/>
+          <w:shd w:val="clear" w:color="auto" w:fill="FFFFFF"/>
+        </w:rPr>
+        <w:t xml:space="preserve"> </w:t>
+      </w:r>
+      <w:r>
+        <w:rPr>
+          <w:rFonts w:ascii="Cambria" w:eastAsia="Calibri" w:hAnsi="Cambria"/>
+          <w:sz w:val="21"/>
+          <w:szCs w:val="21"/>
+        </w:rPr>
+        <w:t>Held</w:t>
+      </w:r>
+      <w:r>
+        <w:rPr>
+          <w:rFonts w:ascii="Cambria" w:eastAsia="Calibri" w:hAnsi="Cambria"/>
+          <w:b/>
+          <w:sz w:val="21"/>
+          <w:szCs w:val="21"/>
+        </w:rPr>
+        <w:t xml:space="preserve"> </w:t>
+      </w:r>
+      <w:r>
+        <w:rPr>
+          <w:rFonts w:ascii="Cambria" w:eastAsia="Calibri" w:hAnsi="Cambria"/>
+          <w:sz w:val="21"/>
+          <w:szCs w:val="21"/>
+        </w:rPr>
+        <w:t>full</w:t>
+      </w:r>
+      <w:r>
+        <w:rPr>
+          <w:rFonts w:ascii="Cambria" w:eastAsia="Calibri" w:hAnsi="Cambria"/>
+          <w:b/>
+          <w:sz w:val="21"/>
+          <w:szCs w:val="21"/>
+        </w:rPr>
+        <w:t xml:space="preserve"> </w:t>
+      </w:r>
+      <w:r>
+        <w:rPr>
+          <w:rFonts w:ascii="Cambria" w:eastAsia="Calibri" w:hAnsi="Cambria"/>
+          <w:sz w:val="21"/>
+          <w:szCs w:val="21"/>
+        </w:rPr>
+        <w:t xml:space="preserve">responsibility </w:t>
+      </w:r>
+      <w:r>
+        <w:rPr>
+          <w:rFonts w:ascii="Cambria" w:hAnsi="Cambria" w:cs="Arial"/>
+          <w:sz w:val="21"/>
+          <w:szCs w:val="21"/>
+          <w:shd w:val="clear" w:color="auto" w:fill="FFFFFF"/>
+        </w:rPr>
+        <w:t>for modifying existing web applications for better efficiency and adding new functionalities.</w:t>
+      </w:r>
+    </w:p>
+    <w:p>
+      <w:pPr>
+        <w:spacing w:after="0" w:line="240" w:lineRule="auto"/>
+        <w:jc w:val="both"/>
+        <w:rPr>
+          <w:rFonts w:ascii="Cambria" w:hAnsi="Cambria" w:cs="Arial"/>
+          <w:sz w:val="21"/>
+          <w:szCs w:val="21"/>
+          <w:shd w:val="clear" w:color="auto" w:fill="FFFFFF"/>
+        </w:rPr>
+      </w:pPr>
+    </w:p>
+    <w:p>
+      <w:pPr>
+        <w:spacing w:after="0" w:line="240" w:lineRule="auto"/>
+        <w:ind w:left="-360" w:firstLine="360"/>
+        <w:jc w:val="both"/>
+        <w:rPr>
+          <w:rFonts w:ascii="Cambria" w:hAnsi="Cambria"/>
+          <w:b/>
+          <w:color w:val="000000"/>
+        </w:rPr>
+      </w:pPr>
+      <w:r>
+        <w:rPr>
+          <w:rFonts w:ascii="Cambria" w:hAnsi="Cambria"/>
+          <w:b/>
+          <w:color w:val="000000"/>
+        </w:rPr>
+        <w:t>Responsibilities:</w:t>
+      </w:r>
+    </w:p>
+    <w:p>
+      <w:pPr>
+        <w:spacing w:after="0" w:line="240" w:lineRule="auto"/>
+        <w:ind w:left="-360" w:firstLine="360"/>
+        <w:jc w:val="both"/>
+        <w:rPr>
+          <w:rFonts w:ascii="Cambria" w:hAnsi="Cambria"/>
+          <w:color w:val="000000"/>
+        </w:rPr>
+      </w:pPr>
     </w:p>
     <w:p>
       <w:pPr>
@@ -4062,27 +4414,7 @@
           <w:sz w:val="21"/>
           <w:szCs w:val="21"/>
         </w:rPr>
-        <w:t xml:space="preserve">Used </w:t>
-      </w:r>
-      <w:proofErr w:type="spellStart"/>
-      <w:r>
-        <w:rPr>
-          <w:rFonts w:ascii="Cambria" w:hAnsi="Cambria" w:cs="Arial"/>
-          <w:b/>
-          <w:bCs/>
-          <w:sz w:val="21"/>
-          <w:szCs w:val="21"/>
-        </w:rPr>
-        <w:t>GraphQL</w:t>
-      </w:r>
-      <w:proofErr w:type="spellEnd"/>
-      <w:r>
-        <w:rPr>
-          <w:rFonts w:ascii="Cambria" w:hAnsi="Cambria" w:cs="Arial"/>
-          <w:sz w:val="21"/>
-          <w:szCs w:val="21"/>
-        </w:rPr>
-        <w:t xml:space="preserve"> to get data from the backend for some of the API’s, aka BFF’s.</w:t>
+        <w:t>Involved in the analysis, design, and development and testing phases of Software resulting in multiple stable releases and more efficient systems.</w:t>
       </w:r>
     </w:p>
     <w:p>
@@ -4107,43 +4439,140 @@
           <w:sz w:val="21"/>
           <w:szCs w:val="21"/>
         </w:rPr>
-        <w:t xml:space="preserve">Migrated from </w:t>
-      </w:r>
-      <w:r>
-        <w:rPr>
-          <w:rFonts w:ascii="Cambria" w:hAnsi="Cambria" w:cs="Arial"/>
-          <w:b/>
-          <w:bCs/>
-          <w:sz w:val="21"/>
-          <w:szCs w:val="21"/>
-        </w:rPr>
-        <w:t>IBM Bluemix</w:t>
-      </w:r>
-      <w:r>
-        <w:rPr>
-          <w:rFonts w:ascii="Cambria" w:hAnsi="Cambria" w:cs="Arial"/>
-          <w:sz w:val="21"/>
-          <w:szCs w:val="21"/>
-        </w:rPr>
-        <w:t xml:space="preserve"> to </w:t>
-      </w:r>
-      <w:r>
-        <w:rPr>
-          <w:rFonts w:ascii="Cambria" w:hAnsi="Cambria" w:cs="Arial"/>
-          <w:b/>
-          <w:bCs/>
-          <w:sz w:val="21"/>
-          <w:szCs w:val="21"/>
-        </w:rPr>
-        <w:t>Microsoft Azure</w:t>
-      </w:r>
-      <w:r>
-        <w:rPr>
-          <w:rFonts w:ascii="Cambria" w:hAnsi="Cambria" w:cs="Arial"/>
-          <w:sz w:val="21"/>
-          <w:szCs w:val="21"/>
-        </w:rPr>
-        <w:t xml:space="preserve"> for running the backend Node JS application.</w:t>
+        <w:t xml:space="preserve">Developed Dynamic and </w:t>
+      </w:r>
+      <w:r>
+        <w:rPr>
+          <w:rFonts w:ascii="Cambria" w:hAnsi="Cambria" w:cs="Arial"/>
+          <w:sz w:val="21"/>
+          <w:szCs w:val="21"/>
+        </w:rPr>
+        <w:t xml:space="preserve">robust </w:t>
+      </w:r>
+      <w:r>
+        <w:rPr>
+          <w:rFonts w:ascii="Cambria" w:hAnsi="Cambria" w:cs="Arial"/>
+          <w:sz w:val="21"/>
+          <w:szCs w:val="21"/>
+        </w:rPr>
+        <w:t>UI using</w:t>
+      </w:r>
+      <w:r>
+        <w:rPr>
+          <w:rFonts w:ascii="Cambria" w:hAnsi="Cambria" w:cs="Arial"/>
+          <w:sz w:val="21"/>
+          <w:szCs w:val="21"/>
+        </w:rPr>
+        <w:t> </w:t>
+      </w:r>
+      <w:r>
+        <w:rPr>
+          <w:rFonts w:ascii="Cambria" w:hAnsi="Cambria" w:cs="Arial"/>
+          <w:b/>
+          <w:sz w:val="21"/>
+          <w:szCs w:val="21"/>
+        </w:rPr>
+        <w:t>Meteor</w:t>
+      </w:r>
+      <w:r>
+        <w:rPr>
+          <w:rFonts w:ascii="Cambria" w:hAnsi="Cambria" w:cs="Arial"/>
+          <w:b/>
+          <w:sz w:val="21"/>
+          <w:szCs w:val="21"/>
+        </w:rPr>
+        <w:t xml:space="preserve"> </w:t>
+      </w:r>
+      <w:r>
+        <w:rPr>
+          <w:rFonts w:ascii="Cambria" w:hAnsi="Cambria" w:cs="Arial"/>
+          <w:b/>
+          <w:sz w:val="21"/>
+          <w:szCs w:val="21"/>
+        </w:rPr>
+        <w:t>JS</w:t>
+      </w:r>
+      <w:r>
+        <w:rPr>
+          <w:rFonts w:ascii="Cambria" w:hAnsi="Cambria" w:cs="Arial"/>
+          <w:b/>
+          <w:sz w:val="21"/>
+          <w:szCs w:val="21"/>
+        </w:rPr>
+        <w:t>, HTML, CSS, SASS, JavaScript, </w:t>
+      </w:r>
+      <w:r>
+        <w:rPr>
+          <w:rFonts w:ascii="Cambria" w:hAnsi="Cambria" w:cs="Arial"/>
+          <w:b/>
+          <w:sz w:val="21"/>
+          <w:szCs w:val="21"/>
+        </w:rPr>
+        <w:t>jQuery</w:t>
+      </w:r>
+      <w:r>
+        <w:rPr>
+          <w:rFonts w:ascii="Cambria" w:hAnsi="Cambria" w:cs="Arial"/>
+          <w:sz w:val="21"/>
+          <w:szCs w:val="21"/>
+        </w:rPr>
+        <w:t> </w:t>
+      </w:r>
+      <w:r>
+        <w:rPr>
+          <w:rFonts w:ascii="Cambria" w:hAnsi="Cambria" w:cs="Arial"/>
+          <w:sz w:val="21"/>
+          <w:szCs w:val="21"/>
+        </w:rPr>
+        <w:t>by connecting backend</w:t>
+      </w:r>
+      <w:r>
+        <w:rPr>
+          <w:rFonts w:ascii="Cambria" w:hAnsi="Cambria" w:cs="Arial"/>
+          <w:sz w:val="21"/>
+          <w:szCs w:val="21"/>
+        </w:rPr>
+        <w:t> </w:t>
+      </w:r>
+      <w:r>
+        <w:rPr>
+          <w:rFonts w:ascii="Cambria" w:hAnsi="Cambria" w:cs="Arial"/>
+          <w:sz w:val="21"/>
+          <w:szCs w:val="21"/>
+        </w:rPr>
+        <w:t>APIs</w:t>
+      </w:r>
+      <w:r>
+        <w:rPr>
+          <w:rFonts w:ascii="Cambria" w:hAnsi="Cambria" w:cs="Arial"/>
+          <w:sz w:val="21"/>
+          <w:szCs w:val="21"/>
+        </w:rPr>
+        <w:t> </w:t>
+      </w:r>
+      <w:r>
+        <w:rPr>
+          <w:rFonts w:ascii="Cambria" w:hAnsi="Cambria" w:cs="Arial"/>
+          <w:sz w:val="21"/>
+          <w:szCs w:val="21"/>
+        </w:rPr>
+        <w:t>with</w:t>
+      </w:r>
+      <w:r>
+        <w:rPr>
+          <w:rFonts w:ascii="Cambria" w:hAnsi="Cambria" w:cs="Arial"/>
+          <w:sz w:val="21"/>
+          <w:szCs w:val="21"/>
+        </w:rPr>
+        <w:t> JSON</w:t>
+      </w:r>
+      <w:r>
+        <w:rPr>
+          <w:rFonts w:ascii="Cambria" w:hAnsi="Cambria" w:cs="Arial"/>
+          <w:sz w:val="21"/>
+          <w:szCs w:val="21"/>
+        </w:rPr>
+        <w:t>.</w:t>
       </w:r>
     </w:p>
     <w:p>
@@ -4168,43 +4597,64 @@
           <w:sz w:val="21"/>
           <w:szCs w:val="21"/>
         </w:rPr>
-        <w:t xml:space="preserve">Used </w:t>
-      </w:r>
-      <w:r>
-        <w:rPr>
-          <w:rFonts w:ascii="Cambria" w:hAnsi="Cambria" w:cs="Arial"/>
-          <w:b/>
-          <w:bCs/>
-          <w:sz w:val="21"/>
-          <w:szCs w:val="21"/>
-        </w:rPr>
-        <w:t>Kubernetes</w:t>
-      </w:r>
-      <w:r>
-        <w:rPr>
-          <w:rFonts w:ascii="Cambria" w:hAnsi="Cambria" w:cs="Arial"/>
-          <w:sz w:val="21"/>
-          <w:szCs w:val="21"/>
-        </w:rPr>
-        <w:t xml:space="preserve"> (</w:t>
-      </w:r>
-      <w:proofErr w:type="spellStart"/>
-      <w:r>
-        <w:rPr>
-          <w:rFonts w:ascii="Cambria" w:hAnsi="Cambria" w:cs="Arial"/>
-          <w:sz w:val="21"/>
-          <w:szCs w:val="21"/>
-        </w:rPr>
-        <w:t>Kubectl</w:t>
-      </w:r>
-      <w:proofErr w:type="spellEnd"/>
-      <w:r>
-        <w:rPr>
-          <w:rFonts w:ascii="Cambria" w:hAnsi="Cambria" w:cs="Arial"/>
-          <w:sz w:val="21"/>
-          <w:szCs w:val="21"/>
-        </w:rPr>
-        <w:t xml:space="preserve"> commands) to manage instances.</w:t>
+        <w:t>Used</w:t>
+      </w:r>
+      <w:r>
+        <w:rPr>
+          <w:rFonts w:ascii="Cambria" w:hAnsi="Cambria" w:cs="Arial"/>
+          <w:sz w:val="21"/>
+          <w:szCs w:val="21"/>
+        </w:rPr>
+        <w:t> </w:t>
+      </w:r>
+      <w:r>
+        <w:rPr>
+          <w:rFonts w:ascii="Cambria" w:hAnsi="Cambria" w:cs="Arial"/>
+          <w:b/>
+          <w:sz w:val="21"/>
+          <w:szCs w:val="21"/>
+        </w:rPr>
+        <w:t>Node JS, Express JS, and Mongo DB</w:t>
+      </w:r>
+      <w:r>
+        <w:rPr>
+          <w:rFonts w:ascii="Cambria" w:hAnsi="Cambria" w:cs="Arial"/>
+          <w:sz w:val="21"/>
+          <w:szCs w:val="21"/>
+        </w:rPr>
+        <w:t xml:space="preserve"> along with</w:t>
+      </w:r>
+      <w:r>
+        <w:rPr>
+          <w:rFonts w:ascii="Cambria" w:hAnsi="Cambria" w:cs="Arial"/>
+          <w:sz w:val="21"/>
+          <w:szCs w:val="21"/>
+        </w:rPr>
+        <w:t> Mongoose</w:t>
+      </w:r>
+      <w:r>
+        <w:rPr>
+          <w:rFonts w:ascii="Cambria" w:hAnsi="Cambria" w:cs="Arial"/>
+          <w:sz w:val="21"/>
+          <w:szCs w:val="21"/>
+        </w:rPr>
+        <w:t xml:space="preserve"> to create </w:t>
+      </w:r>
+      <w:r>
+        <w:rPr>
+          <w:rFonts w:ascii="Cambria" w:hAnsi="Cambria" w:cs="Arial"/>
+          <w:sz w:val="21"/>
+          <w:szCs w:val="21"/>
+        </w:rPr>
+        <w:t>server-side</w:t>
+      </w:r>
+      <w:r>
+        <w:rPr>
+          <w:rFonts w:ascii="Cambria" w:hAnsi="Cambria" w:cs="Arial"/>
+          <w:sz w:val="21"/>
+          <w:szCs w:val="21"/>
+        </w:rPr>
+        <w:t xml:space="preserve"> applications.</w:t>
       </w:r>
     </w:p>
     <w:p>
@@ -4229,495 +4679,33 @@
           <w:sz w:val="21"/>
           <w:szCs w:val="21"/>
         </w:rPr>
-        <w:t xml:space="preserve">Got a chance to work with Java </w:t>
-      </w:r>
-      <w:r>
-        <w:rPr>
-          <w:rFonts w:ascii="Cambria" w:hAnsi="Cambria" w:cs="Arial"/>
-          <w:sz w:val="21"/>
-          <w:szCs w:val="21"/>
-        </w:rPr>
-        <w:t>Spring boot</w:t>
-      </w:r>
-      <w:r>
-        <w:rPr>
-          <w:rFonts w:ascii="Cambria" w:hAnsi="Cambria" w:cs="Arial"/>
-          <w:sz w:val="21"/>
-          <w:szCs w:val="21"/>
-        </w:rPr>
-        <w:t xml:space="preserve"> application when KP management decided to go with java instead of Node for future applications.</w:t>
-      </w:r>
-    </w:p>
-    <w:p>
-      <w:pPr>
-        <w:tabs>
-          <w:tab w:val="left" w:pos="360"/>
-        </w:tabs>
-        <w:suppressAutoHyphens/>
-        <w:spacing w:after="0" w:line="240" w:lineRule="auto"/>
-        <w:jc w:val="both"/>
-        <w:rPr>
-          <w:rFonts w:ascii="Cambria" w:eastAsia="Calibri" w:hAnsi="Cambria" w:cs="Calibri"/>
-          <w:sz w:val="21"/>
-          <w:szCs w:val="21"/>
-          <w:u w:color="000000"/>
-          <w:shd w:val="clear" w:color="auto" w:fill="FFFFFF"/>
-          <w:lang w:eastAsia="x-none"/>
-        </w:rPr>
-      </w:pPr>
-    </w:p>
-    <w:p>
-      <w:pPr>
-        <w:spacing w:after="0" w:line="240" w:lineRule="auto"/>
-        <w:jc w:val="both"/>
-        <w:rPr>
-          <w:rFonts w:ascii="Cambria" w:hAnsi="Cambria"/>
-          <w:sz w:val="21"/>
-          <w:szCs w:val="21"/>
-        </w:rPr>
-      </w:pPr>
-      <w:r>
-        <w:rPr>
-          <w:rFonts w:ascii="Cambria" w:hAnsi="Cambria"/>
-          <w:b/>
-          <w:sz w:val="21"/>
-          <w:szCs w:val="21"/>
-        </w:rPr>
-        <w:t>Environment</w:t>
-      </w:r>
-      <w:r>
-        <w:rPr>
-          <w:rFonts w:ascii="Cambria" w:hAnsi="Cambria"/>
-          <w:sz w:val="21"/>
-          <w:szCs w:val="21"/>
-        </w:rPr>
-        <w:t xml:space="preserve">: </w:t>
-      </w:r>
-      <w:r>
-        <w:rPr>
-          <w:rFonts w:ascii="Cambria" w:hAnsi="Cambria"/>
-          <w:sz w:val="21"/>
-          <w:szCs w:val="21"/>
-        </w:rPr>
-        <w:t>HTML5, CSS3, JavaScript, SAAS, React JS, Node JS, Adobe Experience Manager</w:t>
-      </w:r>
-      <w:r>
-        <w:rPr>
-          <w:rFonts w:ascii="Cambria" w:hAnsi="Cambria"/>
-          <w:sz w:val="21"/>
-          <w:szCs w:val="21"/>
-        </w:rPr>
-        <w:t xml:space="preserve">, </w:t>
-      </w:r>
-      <w:r>
-        <w:rPr>
-          <w:rFonts w:ascii="Cambria" w:hAnsi="Cambria"/>
-          <w:sz w:val="21"/>
-          <w:szCs w:val="21"/>
-        </w:rPr>
-        <w:t xml:space="preserve">Angular, Java, GIT, Jenkins, SonarQube, Maven, REST services, Babel, Mocha, Jasmine, Postman, MongoDB, Azure, </w:t>
-      </w:r>
-      <w:proofErr w:type="spellStart"/>
-      <w:r>
-        <w:rPr>
-          <w:rFonts w:ascii="Cambria" w:hAnsi="Cambria"/>
-          <w:sz w:val="21"/>
-          <w:szCs w:val="21"/>
-        </w:rPr>
-        <w:t>GraphQL</w:t>
-      </w:r>
-      <w:proofErr w:type="spellEnd"/>
-      <w:r>
-        <w:rPr>
-          <w:rFonts w:ascii="Cambria" w:hAnsi="Cambria"/>
-          <w:sz w:val="21"/>
-          <w:szCs w:val="21"/>
-        </w:rPr>
-        <w:t>, Kubernetes</w:t>
-      </w:r>
-      <w:r>
-        <w:rPr>
-          <w:rFonts w:ascii="Cambria" w:hAnsi="Cambria"/>
-          <w:sz w:val="21"/>
-          <w:szCs w:val="21"/>
-        </w:rPr>
-        <w:t>.</w:t>
-      </w:r>
-    </w:p>
-    <w:p>
-      <w:pPr>
-        <w:spacing w:after="0" w:line="240" w:lineRule="auto"/>
-        <w:jc w:val="both"/>
-        <w:rPr>
-          <w:rFonts w:ascii="Cambria" w:hAnsi="Cambria"/>
-          <w:sz w:val="21"/>
-          <w:szCs w:val="21"/>
-        </w:rPr>
-      </w:pPr>
-    </w:p>
-    <w:p>
-      <w:pPr>
-        <w:spacing w:after="0" w:line="240" w:lineRule="auto"/>
-        <w:jc w:val="both"/>
-        <w:rPr>
-          <w:rFonts w:ascii="Cambria" w:hAnsi="Cambria"/>
-          <w:sz w:val="21"/>
-          <w:szCs w:val="21"/>
-        </w:rPr>
-      </w:pPr>
-      <w:r>
-        <w:rPr>
-          <w:rFonts w:ascii="Cambria" w:hAnsi="Cambria"/>
-          <w:noProof/>
-          <w:sz w:val="21"/>
-          <w:szCs w:val="21"/>
-        </w:rPr>
-        <w:pict w14:anchorId="242E8993">
-          <v:rect id="_x0000_i1027" alt="" style="width:468pt;height:.05pt;mso-width-percent:0;mso-height-percent:0;mso-width-percent:0;mso-height-percent:0" o:hralign="center" o:hrstd="t" o:hr="t" fillcolor="#a0a0a0" stroked="f"/>
-        </w:pict>
-      </w:r>
-    </w:p>
-    <w:p>
-      <w:pPr>
-        <w:spacing w:after="0" w:line="240" w:lineRule="auto"/>
-        <w:jc w:val="both"/>
-        <w:rPr>
-          <w:rFonts w:ascii="Cambria" w:hAnsi="Cambria"/>
-          <w:sz w:val="21"/>
-          <w:szCs w:val="21"/>
-        </w:rPr>
-      </w:pPr>
-    </w:p>
-    <w:p>
-      <w:pPr>
-        <w:spacing w:after="0" w:line="240" w:lineRule="auto"/>
-        <w:jc w:val="both"/>
-        <w:rPr>
-          <w:rFonts w:ascii="Cambria" w:hAnsi="Cambria"/>
-          <w:sz w:val="21"/>
-          <w:szCs w:val="21"/>
-        </w:rPr>
-      </w:pPr>
-    </w:p>
-    <w:p>
-      <w:pPr>
-        <w:spacing w:after="0" w:line="240" w:lineRule="auto"/>
-        <w:jc w:val="both"/>
-        <w:rPr>
-          <w:rFonts w:ascii="Cambria" w:hAnsi="Cambria"/>
-          <w:b/>
-          <w:color w:val="000000"/>
-        </w:rPr>
-      </w:pPr>
-      <w:r>
-        <w:rPr>
-          <w:rFonts w:ascii="Cambria" w:hAnsi="Cambria"/>
-          <w:b/>
-          <w:color w:val="000000"/>
-        </w:rPr>
-        <w:t>Dell EMC, Round Rock, TX</w:t>
-      </w:r>
-      <w:r>
-        <w:rPr>
-          <w:rFonts w:ascii="Cambria" w:eastAsia="Arial" w:hAnsi="Cambria"/>
-          <w:b/>
-        </w:rPr>
-        <w:tab/>
-      </w:r>
-      <w:r>
-        <w:rPr>
-          <w:rFonts w:ascii="Cambria" w:hAnsi="Cambria"/>
-          <w:b/>
-          <w:color w:val="000000"/>
-        </w:rPr>
-        <w:tab/>
-      </w:r>
-      <w:r>
-        <w:rPr>
-          <w:rFonts w:ascii="Cambria" w:hAnsi="Cambria"/>
-          <w:b/>
-          <w:color w:val="000000"/>
-        </w:rPr>
-        <w:tab/>
-      </w:r>
-      <w:r>
-        <w:rPr>
-          <w:rFonts w:ascii="Cambria" w:hAnsi="Cambria"/>
-          <w:b/>
-          <w:color w:val="000000"/>
-        </w:rPr>
-        <w:tab/>
-      </w:r>
-      <w:r>
-        <w:rPr>
-          <w:rFonts w:ascii="Cambria" w:hAnsi="Cambria"/>
-          <w:b/>
-          <w:color w:val="000000"/>
-        </w:rPr>
-        <w:tab/>
-      </w:r>
-      <w:r>
-        <w:rPr>
-          <w:rFonts w:ascii="Cambria" w:hAnsi="Cambria"/>
-          <w:b/>
-          <w:color w:val="000000"/>
-        </w:rPr>
-        <w:tab/>
-        <w:t xml:space="preserve">     </w:t>
-      </w:r>
-      <w:r>
-        <w:rPr>
-          <w:rFonts w:ascii="Cambria" w:hAnsi="Cambria"/>
-          <w:b/>
-          <w:color w:val="000000"/>
-        </w:rPr>
-        <w:tab/>
-      </w:r>
-      <w:r>
-        <w:rPr>
-          <w:rFonts w:ascii="Cambria" w:hAnsi="Cambria"/>
-          <w:b/>
-          <w:color w:val="000000"/>
-        </w:rPr>
-        <w:tab/>
-        <w:t xml:space="preserve">      </w:t>
-      </w:r>
-      <w:r>
-        <w:rPr>
-          <w:rFonts w:ascii="Cambria" w:hAnsi="Cambria"/>
-          <w:b/>
-          <w:color w:val="000000"/>
-        </w:rPr>
-        <w:t xml:space="preserve">                              </w:t>
-      </w:r>
-      <w:r>
-        <w:rPr>
-          <w:rFonts w:ascii="Cambria" w:hAnsi="Cambria"/>
-          <w:b/>
-          <w:color w:val="000000"/>
-        </w:rPr>
-        <w:t xml:space="preserve">    </w:t>
-      </w:r>
-      <w:r>
-        <w:rPr>
-          <w:rFonts w:ascii="Cambria" w:hAnsi="Cambria"/>
-          <w:b/>
-          <w:color w:val="000000"/>
-        </w:rPr>
-        <w:t xml:space="preserve"> </w:t>
-      </w:r>
-      <w:r>
-        <w:rPr>
-          <w:rFonts w:ascii="Cambria" w:hAnsi="Cambria"/>
-          <w:b/>
-          <w:color w:val="000000"/>
-        </w:rPr>
-        <w:t xml:space="preserve"> </w:t>
-      </w:r>
-      <w:r>
-        <w:rPr>
-          <w:rFonts w:ascii="Cambria" w:hAnsi="Cambria"/>
-          <w:b/>
-          <w:color w:val="000000"/>
-        </w:rPr>
-        <w:t>Ju</w:t>
-      </w:r>
-      <w:r>
-        <w:rPr>
-          <w:rFonts w:ascii="Cambria" w:hAnsi="Cambria"/>
-          <w:b/>
-          <w:color w:val="000000"/>
-        </w:rPr>
-        <w:t>n’17</w:t>
-      </w:r>
-      <w:r>
-        <w:rPr>
-          <w:rFonts w:ascii="Cambria" w:hAnsi="Cambria"/>
-          <w:b/>
-          <w:color w:val="000000"/>
-        </w:rPr>
-        <w:t xml:space="preserve"> – </w:t>
-      </w:r>
-      <w:r>
-        <w:rPr>
-          <w:rFonts w:ascii="Cambria" w:hAnsi="Cambria"/>
-          <w:b/>
-          <w:color w:val="000000"/>
-        </w:rPr>
-        <w:t>Jul’18</w:t>
-      </w:r>
-    </w:p>
-    <w:p>
-      <w:pPr>
-        <w:spacing w:after="0" w:line="240" w:lineRule="auto"/>
-        <w:jc w:val="both"/>
-        <w:rPr>
-          <w:rFonts w:ascii="Cambria" w:hAnsi="Cambria"/>
-          <w:b/>
-          <w:color w:val="000000"/>
-        </w:rPr>
-      </w:pPr>
-      <w:r>
-        <w:rPr>
-          <w:rFonts w:ascii="Cambria" w:hAnsi="Cambria"/>
-          <w:b/>
-          <w:color w:val="000000"/>
-        </w:rPr>
-        <w:t xml:space="preserve">Role: </w:t>
-      </w:r>
-      <w:r>
-        <w:rPr>
-          <w:rFonts w:ascii="Cambria" w:hAnsi="Cambria"/>
-          <w:b/>
-          <w:color w:val="000000"/>
-        </w:rPr>
-        <w:t xml:space="preserve">Web </w:t>
-      </w:r>
-      <w:r>
-        <w:rPr>
-          <w:rFonts w:ascii="Cambria" w:hAnsi="Cambria"/>
-          <w:b/>
-          <w:color w:val="000000"/>
-        </w:rPr>
-        <w:t>Developer</w:t>
-      </w:r>
-    </w:p>
-    <w:p>
-      <w:pPr>
-        <w:spacing w:after="0" w:line="240" w:lineRule="auto"/>
-        <w:jc w:val="both"/>
-        <w:rPr>
-          <w:rFonts w:ascii="Cambria" w:hAnsi="Cambria"/>
-          <w:b/>
-          <w:color w:val="000000"/>
-        </w:rPr>
-      </w:pPr>
-    </w:p>
-    <w:p>
-      <w:pPr>
-        <w:spacing w:after="0" w:line="240" w:lineRule="auto"/>
-        <w:jc w:val="both"/>
-        <w:rPr>
-          <w:rFonts w:ascii="Cambria" w:hAnsi="Cambria" w:cs="Arial"/>
-          <w:sz w:val="21"/>
-          <w:szCs w:val="21"/>
-          <w:shd w:val="clear" w:color="auto" w:fill="FFFFFF"/>
-        </w:rPr>
-      </w:pPr>
-      <w:r>
-        <w:rPr>
-          <w:rFonts w:ascii="Cambria" w:hAnsi="Cambria"/>
-          <w:b/>
-          <w:color w:val="000000"/>
-          <w:sz w:val="21"/>
-          <w:szCs w:val="21"/>
-        </w:rPr>
-        <w:t>Description:</w:t>
-      </w:r>
-      <w:r>
-        <w:rPr>
-          <w:rFonts w:ascii="Cambria" w:hAnsi="Cambria" w:cs="Arial"/>
-          <w:color w:val="333333"/>
-          <w:sz w:val="21"/>
-          <w:szCs w:val="21"/>
-          <w:shd w:val="clear" w:color="auto" w:fill="FFFFFF"/>
-        </w:rPr>
-        <w:t xml:space="preserve"> </w:t>
-      </w:r>
-      <w:r>
-        <w:rPr>
-          <w:rFonts w:ascii="Cambria" w:eastAsia="Calibri" w:hAnsi="Cambria"/>
-          <w:sz w:val="21"/>
-          <w:szCs w:val="21"/>
-        </w:rPr>
-        <w:t>Held</w:t>
-      </w:r>
-      <w:r>
-        <w:rPr>
-          <w:rFonts w:ascii="Cambria" w:eastAsia="Calibri" w:hAnsi="Cambria"/>
-          <w:b/>
-          <w:sz w:val="21"/>
-          <w:szCs w:val="21"/>
-        </w:rPr>
-        <w:t xml:space="preserve"> </w:t>
-      </w:r>
-      <w:r>
-        <w:rPr>
-          <w:rFonts w:ascii="Cambria" w:eastAsia="Calibri" w:hAnsi="Cambria"/>
-          <w:sz w:val="21"/>
-          <w:szCs w:val="21"/>
-        </w:rPr>
-        <w:t>full</w:t>
-      </w:r>
-      <w:r>
-        <w:rPr>
-          <w:rFonts w:ascii="Cambria" w:eastAsia="Calibri" w:hAnsi="Cambria"/>
-          <w:b/>
-          <w:sz w:val="21"/>
-          <w:szCs w:val="21"/>
-        </w:rPr>
-        <w:t xml:space="preserve"> </w:t>
-      </w:r>
-      <w:r>
-        <w:rPr>
-          <w:rFonts w:ascii="Cambria" w:eastAsia="Calibri" w:hAnsi="Cambria"/>
-          <w:sz w:val="21"/>
-          <w:szCs w:val="21"/>
-        </w:rPr>
-        <w:t xml:space="preserve">responsibility </w:t>
-      </w:r>
-      <w:r>
-        <w:rPr>
-          <w:rFonts w:ascii="Cambria" w:hAnsi="Cambria" w:cs="Arial"/>
-          <w:sz w:val="21"/>
-          <w:szCs w:val="21"/>
-          <w:shd w:val="clear" w:color="auto" w:fill="FFFFFF"/>
-        </w:rPr>
-        <w:t>for modifying existing web applications for better efficiency and adding new functionalities.</w:t>
-      </w:r>
-    </w:p>
-    <w:p>
-      <w:pPr>
-        <w:spacing w:after="0" w:line="240" w:lineRule="auto"/>
-        <w:jc w:val="both"/>
-        <w:rPr>
-          <w:rFonts w:ascii="Cambria" w:hAnsi="Cambria" w:cs="Arial"/>
-          <w:sz w:val="21"/>
-          <w:szCs w:val="21"/>
-          <w:shd w:val="clear" w:color="auto" w:fill="FFFFFF"/>
-        </w:rPr>
-      </w:pPr>
-    </w:p>
-    <w:p>
-      <w:pPr>
-        <w:spacing w:after="0" w:line="240" w:lineRule="auto"/>
-        <w:ind w:left="-360" w:firstLine="360"/>
-        <w:jc w:val="both"/>
-        <w:rPr>
-          <w:rFonts w:ascii="Cambria" w:hAnsi="Cambria"/>
-          <w:b/>
-          <w:color w:val="000000"/>
-        </w:rPr>
-      </w:pPr>
-      <w:r>
-        <w:rPr>
-          <w:rFonts w:ascii="Cambria" w:hAnsi="Cambria"/>
-          <w:b/>
-          <w:color w:val="000000"/>
-        </w:rPr>
-        <w:t>Responsibilities:</w:t>
-      </w:r>
-    </w:p>
-    <w:p>
-      <w:pPr>
-        <w:spacing w:after="0" w:line="240" w:lineRule="auto"/>
-        <w:ind w:left="-360" w:firstLine="360"/>
-        <w:jc w:val="both"/>
-        <w:rPr>
-          <w:rFonts w:ascii="Cambria" w:hAnsi="Cambria"/>
-          <w:color w:val="000000"/>
-        </w:rPr>
-      </w:pPr>
+        <w:t>Worked</w:t>
+      </w:r>
+      <w:r>
+        <w:rPr>
+          <w:rFonts w:ascii="Cambria" w:hAnsi="Cambria" w:cs="Arial"/>
+          <w:sz w:val="21"/>
+          <w:szCs w:val="21"/>
+        </w:rPr>
+        <w:t xml:space="preserve"> on an </w:t>
+      </w:r>
+      <w:r>
+        <w:rPr>
+          <w:rFonts w:ascii="Cambria" w:hAnsi="Cambria" w:cs="Arial"/>
+          <w:b/>
+          <w:sz w:val="21"/>
+          <w:szCs w:val="21"/>
+        </w:rPr>
+        <w:t>Agile development</w:t>
+      </w:r>
+      <w:r>
+        <w:rPr>
+          <w:rFonts w:ascii="Cambria" w:hAnsi="Cambria" w:cs="Arial"/>
+          <w:sz w:val="21"/>
+          <w:szCs w:val="21"/>
+        </w:rPr>
+        <w:t xml:space="preserve"> team building a suite of applications.</w:t>
+      </w:r>
     </w:p>
     <w:p>
       <w:pPr>
@@ -4741,7 +4729,23 @@
           <w:sz w:val="21"/>
           <w:szCs w:val="21"/>
         </w:rPr>
-        <w:t>Involved in the analysis, design, and development and testing phases of Software resulting in multiple stable releases and more efficient systems.</w:t>
+        <w:t>Used</w:t>
+      </w:r>
+      <w:r>
+        <w:rPr>
+          <w:rFonts w:ascii="Cambria" w:hAnsi="Cambria" w:cs="Arial"/>
+          <w:sz w:val="21"/>
+          <w:szCs w:val="21"/>
+        </w:rPr>
+        <w:t xml:space="preserve"> markup languages like HTML and JavaScript frameworks like Meteor JS to create user-friendly web </w:t>
+      </w:r>
+      <w:r>
+        <w:rPr>
+          <w:rFonts w:ascii="Cambria" w:hAnsi="Cambria" w:cs="Arial"/>
+          <w:sz w:val="21"/>
+          <w:szCs w:val="21"/>
+        </w:rPr>
+        <w:t>pages.</w:t>
       </w:r>
     </w:p>
     <w:p>
@@ -4766,140 +4770,31 @@
           <w:sz w:val="21"/>
           <w:szCs w:val="21"/>
         </w:rPr>
-        <w:t xml:space="preserve">Developed Dynamic and </w:t>
-      </w:r>
-      <w:r>
-        <w:rPr>
-          <w:rFonts w:ascii="Cambria" w:hAnsi="Cambria" w:cs="Arial"/>
-          <w:sz w:val="21"/>
-          <w:szCs w:val="21"/>
-        </w:rPr>
-        <w:t xml:space="preserve">robust </w:t>
-      </w:r>
-      <w:r>
-        <w:rPr>
-          <w:rFonts w:ascii="Cambria" w:hAnsi="Cambria" w:cs="Arial"/>
-          <w:sz w:val="21"/>
-          <w:szCs w:val="21"/>
-        </w:rPr>
-        <w:t>UI using</w:t>
-      </w:r>
-      <w:r>
-        <w:rPr>
-          <w:rFonts w:ascii="Cambria" w:hAnsi="Cambria" w:cs="Arial"/>
-          <w:sz w:val="21"/>
-          <w:szCs w:val="21"/>
-        </w:rPr>
-        <w:t> </w:t>
-      </w:r>
-      <w:r>
-        <w:rPr>
-          <w:rFonts w:ascii="Cambria" w:hAnsi="Cambria" w:cs="Arial"/>
-          <w:b/>
-          <w:sz w:val="21"/>
-          <w:szCs w:val="21"/>
-        </w:rPr>
-        <w:t>Meteor</w:t>
-      </w:r>
-      <w:r>
-        <w:rPr>
-          <w:rFonts w:ascii="Cambria" w:hAnsi="Cambria" w:cs="Arial"/>
-          <w:b/>
-          <w:sz w:val="21"/>
-          <w:szCs w:val="21"/>
-        </w:rPr>
-        <w:t xml:space="preserve"> </w:t>
-      </w:r>
-      <w:r>
-        <w:rPr>
-          <w:rFonts w:ascii="Cambria" w:hAnsi="Cambria" w:cs="Arial"/>
-          <w:b/>
-          <w:sz w:val="21"/>
-          <w:szCs w:val="21"/>
-        </w:rPr>
-        <w:t>JS</w:t>
-      </w:r>
-      <w:r>
-        <w:rPr>
-          <w:rFonts w:ascii="Cambria" w:hAnsi="Cambria" w:cs="Arial"/>
-          <w:b/>
-          <w:sz w:val="21"/>
-          <w:szCs w:val="21"/>
-        </w:rPr>
-        <w:t>, HTML, CSS, SASS, JavaScript, </w:t>
-      </w:r>
-      <w:r>
-        <w:rPr>
-          <w:rFonts w:ascii="Cambria" w:hAnsi="Cambria" w:cs="Arial"/>
-          <w:b/>
-          <w:sz w:val="21"/>
-          <w:szCs w:val="21"/>
-        </w:rPr>
-        <w:t>jQuery</w:t>
-      </w:r>
-      <w:r>
-        <w:rPr>
-          <w:rFonts w:ascii="Cambria" w:hAnsi="Cambria" w:cs="Arial"/>
-          <w:sz w:val="21"/>
-          <w:szCs w:val="21"/>
-        </w:rPr>
-        <w:t> </w:t>
-      </w:r>
-      <w:r>
-        <w:rPr>
-          <w:rFonts w:ascii="Cambria" w:hAnsi="Cambria" w:cs="Arial"/>
-          <w:sz w:val="21"/>
-          <w:szCs w:val="21"/>
-        </w:rPr>
-        <w:t>by connecting backend</w:t>
-      </w:r>
-      <w:r>
-        <w:rPr>
-          <w:rFonts w:ascii="Cambria" w:hAnsi="Cambria" w:cs="Arial"/>
-          <w:sz w:val="21"/>
-          <w:szCs w:val="21"/>
-        </w:rPr>
-        <w:t> </w:t>
-      </w:r>
-      <w:r>
-        <w:rPr>
-          <w:rFonts w:ascii="Cambria" w:hAnsi="Cambria" w:cs="Arial"/>
-          <w:sz w:val="21"/>
-          <w:szCs w:val="21"/>
-        </w:rPr>
-        <w:t>APIs</w:t>
-      </w:r>
-      <w:r>
-        <w:rPr>
-          <w:rFonts w:ascii="Cambria" w:hAnsi="Cambria" w:cs="Arial"/>
-          <w:sz w:val="21"/>
-          <w:szCs w:val="21"/>
-        </w:rPr>
-        <w:t> </w:t>
-      </w:r>
-      <w:r>
-        <w:rPr>
-          <w:rFonts w:ascii="Cambria" w:hAnsi="Cambria" w:cs="Arial"/>
-          <w:sz w:val="21"/>
-          <w:szCs w:val="21"/>
-        </w:rPr>
-        <w:t>with</w:t>
-      </w:r>
-      <w:r>
-        <w:rPr>
-          <w:rFonts w:ascii="Cambria" w:hAnsi="Cambria" w:cs="Arial"/>
-          <w:sz w:val="21"/>
-          <w:szCs w:val="21"/>
-        </w:rPr>
-        <w:t> JSON</w:t>
-      </w:r>
-      <w:r>
-        <w:rPr>
-          <w:rFonts w:ascii="Cambria" w:hAnsi="Cambria" w:cs="Arial"/>
-          <w:sz w:val="21"/>
-          <w:szCs w:val="21"/>
-        </w:rPr>
-        <w:t>.</w:t>
+        <w:t>Colla</w:t>
+      </w:r>
+      <w:r>
+        <w:rPr>
+          <w:rFonts w:ascii="Cambria" w:hAnsi="Cambria" w:cs="Arial"/>
+          <w:sz w:val="21"/>
+          <w:szCs w:val="21"/>
+        </w:rPr>
+        <w:t>borated</w:t>
+      </w:r>
+      <w:r>
+        <w:rPr>
+          <w:rFonts w:ascii="Cambria" w:hAnsi="Cambria" w:cs="Arial"/>
+          <w:sz w:val="21"/>
+          <w:szCs w:val="21"/>
+        </w:rPr>
+        <w:t xml:space="preserve"> with back-end developers and web designers to improve </w:t>
+      </w:r>
+      <w:r>
+        <w:rPr>
+          <w:rFonts w:ascii="Cambria" w:hAnsi="Cambria" w:cs="Arial"/>
+          <w:sz w:val="21"/>
+          <w:szCs w:val="21"/>
+        </w:rPr>
+        <w:t>usability.</w:t>
       </w:r>
     </w:p>
     <w:p>
@@ -4924,64 +4819,65 @@
           <w:sz w:val="21"/>
           <w:szCs w:val="21"/>
         </w:rPr>
-        <w:t>Used</w:t>
-      </w:r>
-      <w:r>
-        <w:rPr>
-          <w:rFonts w:ascii="Cambria" w:hAnsi="Cambria" w:cs="Arial"/>
-          <w:sz w:val="21"/>
-          <w:szCs w:val="21"/>
-        </w:rPr>
-        <w:t> </w:t>
-      </w:r>
-      <w:r>
-        <w:rPr>
-          <w:rFonts w:ascii="Cambria" w:hAnsi="Cambria" w:cs="Arial"/>
-          <w:b/>
-          <w:sz w:val="21"/>
-          <w:szCs w:val="21"/>
-        </w:rPr>
-        <w:t>Node JS, Express JS, and Mongo DB</w:t>
-      </w:r>
-      <w:r>
-        <w:rPr>
-          <w:rFonts w:ascii="Cambria" w:hAnsi="Cambria" w:cs="Arial"/>
-          <w:sz w:val="21"/>
-          <w:szCs w:val="21"/>
-        </w:rPr>
-        <w:t xml:space="preserve"> along with</w:t>
-      </w:r>
-      <w:r>
-        <w:rPr>
-          <w:rFonts w:ascii="Cambria" w:hAnsi="Cambria" w:cs="Arial"/>
-          <w:sz w:val="21"/>
-          <w:szCs w:val="21"/>
-        </w:rPr>
-        <w:t> Mongoose</w:t>
-      </w:r>
-      <w:r>
-        <w:rPr>
-          <w:rFonts w:ascii="Cambria" w:hAnsi="Cambria" w:cs="Arial"/>
-          <w:sz w:val="21"/>
-          <w:szCs w:val="21"/>
-        </w:rPr>
-        <w:t xml:space="preserve"> to create </w:t>
-      </w:r>
-      <w:r>
-        <w:rPr>
-          <w:rFonts w:ascii="Cambria" w:hAnsi="Cambria" w:cs="Arial"/>
-          <w:sz w:val="21"/>
-          <w:szCs w:val="21"/>
-        </w:rPr>
-        <w:t>server-side</w:t>
-      </w:r>
-      <w:r>
-        <w:rPr>
-          <w:rFonts w:ascii="Cambria" w:hAnsi="Cambria" w:cs="Arial"/>
-          <w:sz w:val="21"/>
-          <w:szCs w:val="21"/>
-        </w:rPr>
-        <w:t xml:space="preserve"> applications.</w:t>
+        <w:t>Wrote</w:t>
+      </w:r>
+      <w:r>
+        <w:rPr>
+          <w:rFonts w:ascii="Cambria" w:hAnsi="Cambria" w:cs="Arial"/>
+          <w:sz w:val="21"/>
+          <w:szCs w:val="21"/>
+        </w:rPr>
+        <w:t xml:space="preserve"> automated test scripts using </w:t>
+      </w:r>
+      <w:r>
+        <w:rPr>
+          <w:rFonts w:ascii="Cambria" w:hAnsi="Cambria" w:cs="Arial"/>
+          <w:b/>
+          <w:sz w:val="21"/>
+          <w:szCs w:val="21"/>
+        </w:rPr>
+        <w:t>Mocha</w:t>
+      </w:r>
+      <w:r>
+        <w:rPr>
+          <w:rFonts w:ascii="Cambria" w:hAnsi="Cambria" w:cs="Arial"/>
+          <w:sz w:val="21"/>
+          <w:szCs w:val="21"/>
+        </w:rPr>
+        <w:t xml:space="preserve"> framework</w:t>
+      </w:r>
+      <w:r>
+        <w:rPr>
+          <w:rFonts w:ascii="Cambria" w:hAnsi="Cambria" w:cs="Arial"/>
+          <w:sz w:val="21"/>
+          <w:szCs w:val="21"/>
+        </w:rPr>
+        <w:t xml:space="preserve"> and </w:t>
+      </w:r>
+      <w:r>
+        <w:rPr>
+          <w:rFonts w:ascii="Cambria" w:hAnsi="Cambria" w:cs="Arial"/>
+          <w:b/>
+          <w:sz w:val="21"/>
+          <w:szCs w:val="21"/>
+        </w:rPr>
+        <w:t>Chai</w:t>
+      </w:r>
+      <w:r>
+        <w:rPr>
+          <w:rFonts w:ascii="Cambria" w:hAnsi="Cambria" w:cs="Arial"/>
+          <w:sz w:val="21"/>
+          <w:szCs w:val="21"/>
+        </w:rPr>
+        <w:t xml:space="preserve"> assertion library</w:t>
+      </w:r>
+      <w:r>
+        <w:rPr>
+          <w:rFonts w:ascii="Cambria" w:hAnsi="Cambria" w:cs="Arial"/>
+          <w:sz w:val="21"/>
+          <w:szCs w:val="21"/>
+        </w:rPr>
+        <w:t>.</w:t>
       </w:r>
     </w:p>
     <w:p>
@@ -5006,32 +4902,66 @@
           <w:sz w:val="21"/>
           <w:szCs w:val="21"/>
         </w:rPr>
-        <w:t>Worked</w:t>
-      </w:r>
-      <w:r>
-        <w:rPr>
-          <w:rFonts w:ascii="Cambria" w:hAnsi="Cambria" w:cs="Arial"/>
-          <w:sz w:val="21"/>
-          <w:szCs w:val="21"/>
-        </w:rPr>
-        <w:t xml:space="preserve"> on an </w:t>
-      </w:r>
-      <w:r>
-        <w:rPr>
-          <w:rFonts w:ascii="Cambria" w:hAnsi="Cambria" w:cs="Arial"/>
-          <w:b/>
-          <w:sz w:val="21"/>
-          <w:szCs w:val="21"/>
-        </w:rPr>
-        <w:t>Agile development</w:t>
-      </w:r>
-      <w:r>
-        <w:rPr>
-          <w:rFonts w:ascii="Cambria" w:hAnsi="Cambria" w:cs="Arial"/>
-          <w:sz w:val="21"/>
-          <w:szCs w:val="21"/>
-        </w:rPr>
-        <w:t xml:space="preserve"> team building a suite of applications.</w:t>
+        <w:t>Set</w:t>
+      </w:r>
+      <w:r>
+        <w:rPr>
+          <w:rFonts w:ascii="Cambria" w:hAnsi="Cambria" w:cs="Arial"/>
+          <w:sz w:val="21"/>
+          <w:szCs w:val="21"/>
+        </w:rPr>
+        <w:t xml:space="preserve"> up the </w:t>
+      </w:r>
+      <w:r>
+        <w:rPr>
+          <w:rFonts w:ascii="Cambria" w:hAnsi="Cambria" w:cs="Arial"/>
+          <w:b/>
+          <w:sz w:val="21"/>
+          <w:szCs w:val="21"/>
+        </w:rPr>
+        <w:t>Continuous Integration/Continuous Deployment</w:t>
+      </w:r>
+      <w:r>
+        <w:rPr>
+          <w:rFonts w:ascii="Cambria" w:hAnsi="Cambria" w:cs="Arial"/>
+          <w:sz w:val="21"/>
+          <w:szCs w:val="21"/>
+        </w:rPr>
+        <w:t xml:space="preserve"> process using tools like </w:t>
+      </w:r>
+      <w:r>
+        <w:rPr>
+          <w:rFonts w:ascii="Cambria" w:hAnsi="Cambria" w:cs="Arial"/>
+          <w:b/>
+          <w:sz w:val="21"/>
+          <w:szCs w:val="21"/>
+        </w:rPr>
+        <w:t>TeamCity</w:t>
+      </w:r>
+      <w:r>
+        <w:rPr>
+          <w:rFonts w:ascii="Cambria" w:hAnsi="Cambria" w:cs="Arial"/>
+          <w:sz w:val="21"/>
+          <w:szCs w:val="21"/>
+        </w:rPr>
+        <w:t xml:space="preserve"> and </w:t>
+      </w:r>
+      <w:r>
+        <w:rPr>
+          <w:rFonts w:ascii="Cambria" w:hAnsi="Cambria" w:cs="Arial"/>
+          <w:b/>
+          <w:sz w:val="21"/>
+          <w:szCs w:val="21"/>
+        </w:rPr>
+        <w:t>Octopus</w:t>
+      </w:r>
+      <w:r>
+        <w:rPr>
+          <w:rFonts w:ascii="Cambria" w:hAnsi="Cambria" w:cs="Arial"/>
+          <w:sz w:val="21"/>
+          <w:szCs w:val="21"/>
+        </w:rPr>
+        <w:t>.</w:t>
       </w:r>
     </w:p>
     <w:p>
@@ -5056,23 +4986,31 @@
           <w:sz w:val="21"/>
           <w:szCs w:val="21"/>
         </w:rPr>
-        <w:t>Used</w:t>
-      </w:r>
-      <w:r>
-        <w:rPr>
-          <w:rFonts w:ascii="Cambria" w:hAnsi="Cambria" w:cs="Arial"/>
-          <w:sz w:val="21"/>
-          <w:szCs w:val="21"/>
-        </w:rPr>
-        <w:t xml:space="preserve"> markup languages like HTML and JavaScript frameworks like Meteor JS to create user-friendly web </w:t>
-      </w:r>
-      <w:r>
-        <w:rPr>
-          <w:rFonts w:ascii="Cambria" w:hAnsi="Cambria" w:cs="Arial"/>
-          <w:sz w:val="21"/>
-          <w:szCs w:val="21"/>
-        </w:rPr>
-        <w:t>pages.</w:t>
+        <w:t xml:space="preserve">Created </w:t>
+      </w:r>
+      <w:r>
+        <w:rPr>
+          <w:rFonts w:ascii="Cambria" w:hAnsi="Cambria" w:cs="Arial"/>
+          <w:sz w:val="21"/>
+          <w:szCs w:val="21"/>
+        </w:rPr>
+        <w:t xml:space="preserve">Training Mode for </w:t>
+      </w:r>
+      <w:r>
+        <w:rPr>
+          <w:rFonts w:ascii="Cambria" w:hAnsi="Cambria" w:cs="Arial"/>
+          <w:sz w:val="21"/>
+          <w:szCs w:val="21"/>
+        </w:rPr>
+        <w:t xml:space="preserve">the </w:t>
+      </w:r>
+      <w:r>
+        <w:rPr>
+          <w:rFonts w:ascii="Cambria" w:hAnsi="Cambria" w:cs="Arial"/>
+          <w:sz w:val="21"/>
+          <w:szCs w:val="21"/>
+        </w:rPr>
+        <w:t>website to train new users on how to use the application.</w:t>
       </w:r>
     </w:p>
     <w:p>
@@ -5097,31 +5035,24 @@
           <w:sz w:val="21"/>
           <w:szCs w:val="21"/>
         </w:rPr>
-        <w:t>Colla</w:t>
-      </w:r>
-      <w:r>
-        <w:rPr>
-          <w:rFonts w:ascii="Cambria" w:hAnsi="Cambria" w:cs="Arial"/>
-          <w:sz w:val="21"/>
-          <w:szCs w:val="21"/>
-        </w:rPr>
-        <w:t>borated</w:t>
-      </w:r>
-      <w:r>
-        <w:rPr>
-          <w:rFonts w:ascii="Cambria" w:hAnsi="Cambria" w:cs="Arial"/>
-          <w:sz w:val="21"/>
-          <w:szCs w:val="21"/>
-        </w:rPr>
-        <w:t xml:space="preserve"> with back-end developers and web designers to improve </w:t>
-      </w:r>
-      <w:r>
-        <w:rPr>
-          <w:rFonts w:ascii="Cambria" w:hAnsi="Cambria" w:cs="Arial"/>
-          <w:sz w:val="21"/>
-          <w:szCs w:val="21"/>
-        </w:rPr>
-        <w:t>usability.</w:t>
+        <w:t>Created</w:t>
+      </w:r>
+      <w:r>
+        <w:rPr>
+          <w:rFonts w:ascii="Cambria" w:hAnsi="Cambria" w:cs="Arial"/>
+          <w:sz w:val="21"/>
+          <w:szCs w:val="21"/>
+        </w:rPr>
+        <w:t xml:space="preserve"> smooth, interactive visualization charts using technologies like </w:t>
+      </w:r>
+      <w:r>
+        <w:rPr>
+          <w:rFonts w:ascii="Cambria" w:hAnsi="Cambria" w:cs="Arial"/>
+          <w:b/>
+          <w:sz w:val="21"/>
+          <w:szCs w:val="21"/>
+        </w:rPr>
+        <w:t>D3.js.</w:t>
       </w:r>
     </w:p>
     <w:p>
@@ -5146,57 +5077,49 @@
           <w:sz w:val="21"/>
           <w:szCs w:val="21"/>
         </w:rPr>
-        <w:t>Wrote</w:t>
-      </w:r>
-      <w:r>
-        <w:rPr>
-          <w:rFonts w:ascii="Cambria" w:hAnsi="Cambria" w:cs="Arial"/>
-          <w:sz w:val="21"/>
-          <w:szCs w:val="21"/>
-        </w:rPr>
-        <w:t xml:space="preserve"> automated test scripts using </w:t>
-      </w:r>
-      <w:r>
-        <w:rPr>
-          <w:rFonts w:ascii="Cambria" w:hAnsi="Cambria" w:cs="Arial"/>
-          <w:b/>
-          <w:sz w:val="21"/>
-          <w:szCs w:val="21"/>
-        </w:rPr>
-        <w:t>Mocha</w:t>
-      </w:r>
-      <w:r>
-        <w:rPr>
-          <w:rFonts w:ascii="Cambria" w:hAnsi="Cambria" w:cs="Arial"/>
-          <w:sz w:val="21"/>
-          <w:szCs w:val="21"/>
-        </w:rPr>
-        <w:t xml:space="preserve"> framework</w:t>
-      </w:r>
-      <w:r>
-        <w:rPr>
-          <w:rFonts w:ascii="Cambria" w:hAnsi="Cambria" w:cs="Arial"/>
-          <w:sz w:val="21"/>
-          <w:szCs w:val="21"/>
-        </w:rPr>
-        <w:t xml:space="preserve"> and </w:t>
-      </w:r>
-      <w:r>
-        <w:rPr>
-          <w:rFonts w:ascii="Cambria" w:hAnsi="Cambria" w:cs="Arial"/>
-          <w:b/>
-          <w:sz w:val="21"/>
-          <w:szCs w:val="21"/>
-        </w:rPr>
-        <w:t>Chai</w:t>
-      </w:r>
-      <w:r>
-        <w:rPr>
-          <w:rFonts w:ascii="Cambria" w:hAnsi="Cambria" w:cs="Arial"/>
-          <w:sz w:val="21"/>
-          <w:szCs w:val="21"/>
-        </w:rPr>
-        <w:t xml:space="preserve"> assertion library</w:t>
+        <w:t xml:space="preserve">Parsed </w:t>
+      </w:r>
+      <w:r>
+        <w:rPr>
+          <w:rFonts w:ascii="Cambria" w:hAnsi="Cambria" w:cs="Arial"/>
+          <w:sz w:val="21"/>
+          <w:szCs w:val="21"/>
+        </w:rPr>
+        <w:t xml:space="preserve">comma delimited </w:t>
+      </w:r>
+      <w:r>
+        <w:rPr>
+          <w:rFonts w:ascii="Cambria" w:hAnsi="Cambria" w:cs="Arial"/>
+          <w:b/>
+          <w:sz w:val="21"/>
+          <w:szCs w:val="21"/>
+        </w:rPr>
+        <w:t>.csv files</w:t>
+      </w:r>
+      <w:r>
+        <w:rPr>
+          <w:rFonts w:ascii="Cambria" w:hAnsi="Cambria" w:cs="Arial"/>
+          <w:sz w:val="21"/>
+          <w:szCs w:val="21"/>
+        </w:rPr>
+        <w:t xml:space="preserve"> and storin</w:t>
+      </w:r>
+      <w:r>
+        <w:rPr>
+          <w:rFonts w:ascii="Cambria" w:hAnsi="Cambria" w:cs="Arial"/>
+          <w:sz w:val="21"/>
+          <w:szCs w:val="21"/>
+        </w:rPr>
+        <w:t xml:space="preserve">g them in mongo DB </w:t>
+      </w:r>
+      <w:r>
+        <w:rPr>
+          <w:rFonts w:ascii="Cambria" w:hAnsi="Cambria" w:cs="Arial"/>
+          <w:b/>
+          <w:sz w:val="21"/>
+          <w:szCs w:val="21"/>
+        </w:rPr>
+        <w:t>collections</w:t>
       </w:r>
       <w:r>
         <w:rPr>
@@ -5229,58 +5152,24 @@
           <w:sz w:val="21"/>
           <w:szCs w:val="21"/>
         </w:rPr>
-        <w:t>Set</w:t>
-      </w:r>
-      <w:r>
-        <w:rPr>
-          <w:rFonts w:ascii="Cambria" w:hAnsi="Cambria" w:cs="Arial"/>
-          <w:sz w:val="21"/>
-          <w:szCs w:val="21"/>
-        </w:rPr>
-        <w:t xml:space="preserve"> up the </w:t>
-      </w:r>
-      <w:r>
-        <w:rPr>
-          <w:rFonts w:ascii="Cambria" w:hAnsi="Cambria" w:cs="Arial"/>
-          <w:b/>
-          <w:sz w:val="21"/>
-          <w:szCs w:val="21"/>
-        </w:rPr>
-        <w:t>Continuous Integration/Continuous Deployment</w:t>
-      </w:r>
-      <w:r>
-        <w:rPr>
-          <w:rFonts w:ascii="Cambria" w:hAnsi="Cambria" w:cs="Arial"/>
-          <w:sz w:val="21"/>
-          <w:szCs w:val="21"/>
-        </w:rPr>
-        <w:t xml:space="preserve"> process using tools like </w:t>
-      </w:r>
-      <w:r>
-        <w:rPr>
-          <w:rFonts w:ascii="Cambria" w:hAnsi="Cambria" w:cs="Arial"/>
-          <w:b/>
-          <w:sz w:val="21"/>
-          <w:szCs w:val="21"/>
-        </w:rPr>
-        <w:t>TeamCity</w:t>
-      </w:r>
-      <w:r>
-        <w:rPr>
-          <w:rFonts w:ascii="Cambria" w:hAnsi="Cambria" w:cs="Arial"/>
-          <w:sz w:val="21"/>
-          <w:szCs w:val="21"/>
-        </w:rPr>
-        <w:t xml:space="preserve"> and </w:t>
-      </w:r>
-      <w:r>
-        <w:rPr>
-          <w:rFonts w:ascii="Cambria" w:hAnsi="Cambria" w:cs="Arial"/>
-          <w:b/>
-          <w:sz w:val="21"/>
-          <w:szCs w:val="21"/>
-        </w:rPr>
-        <w:t>Octopus</w:t>
+        <w:t>Ensured</w:t>
+      </w:r>
+      <w:r>
+        <w:rPr>
+          <w:rFonts w:ascii="Cambria" w:hAnsi="Cambria" w:cs="Arial"/>
+          <w:sz w:val="21"/>
+          <w:szCs w:val="21"/>
+        </w:rPr>
+        <w:t xml:space="preserve"> the responsiveness of the website using complex queries and </w:t>
+      </w:r>
+      <w:r>
+        <w:rPr>
+          <w:rFonts w:ascii="Cambria" w:hAnsi="Cambria" w:cs="Arial"/>
+          <w:b/>
+          <w:sz w:val="21"/>
+          <w:szCs w:val="21"/>
+        </w:rPr>
+        <w:t>Bootstrap</w:t>
       </w:r>
       <w:r>
         <w:rPr>
@@ -5313,31 +5202,34 @@
           <w:sz w:val="21"/>
           <w:szCs w:val="21"/>
         </w:rPr>
-        <w:t xml:space="preserve">Created </w:t>
-      </w:r>
-      <w:r>
-        <w:rPr>
-          <w:rFonts w:ascii="Cambria" w:hAnsi="Cambria" w:cs="Arial"/>
-          <w:sz w:val="21"/>
-          <w:szCs w:val="21"/>
-        </w:rPr>
-        <w:t xml:space="preserve">Training Mode for </w:t>
-      </w:r>
-      <w:r>
-        <w:rPr>
-          <w:rFonts w:ascii="Cambria" w:hAnsi="Cambria" w:cs="Arial"/>
-          <w:sz w:val="21"/>
-          <w:szCs w:val="21"/>
-        </w:rPr>
-        <w:t xml:space="preserve">the </w:t>
-      </w:r>
-      <w:r>
-        <w:rPr>
-          <w:rFonts w:ascii="Cambria" w:hAnsi="Cambria" w:cs="Arial"/>
-          <w:sz w:val="21"/>
-          <w:szCs w:val="21"/>
-        </w:rPr>
-        <w:t>website to train new users on how to use the application.</w:t>
+        <w:t>Created</w:t>
+      </w:r>
+      <w:r>
+        <w:rPr>
+          <w:rFonts w:ascii="Cambria" w:hAnsi="Cambria" w:cs="Arial"/>
+          <w:sz w:val="21"/>
+          <w:szCs w:val="21"/>
+        </w:rPr>
+        <w:t xml:space="preserve"> downloadable pdf's and ppt's using technologies like </w:t>
+      </w:r>
+      <w:proofErr w:type="spellStart"/>
+      <w:r>
+        <w:rPr>
+          <w:rFonts w:ascii="Cambria" w:hAnsi="Cambria" w:cs="Arial"/>
+          <w:b/>
+          <w:sz w:val="21"/>
+          <w:szCs w:val="21"/>
+        </w:rPr>
+        <w:t>docxtemplater</w:t>
+      </w:r>
+      <w:proofErr w:type="spellEnd"/>
+      <w:r>
+        <w:rPr>
+          <w:rFonts w:ascii="Cambria" w:hAnsi="Cambria" w:cs="Arial"/>
+          <w:sz w:val="21"/>
+          <w:szCs w:val="21"/>
+        </w:rPr>
+        <w:t>.</w:t>
       </w:r>
     </w:p>
     <w:p>
@@ -5362,24 +5254,24 @@
           <w:sz w:val="21"/>
           <w:szCs w:val="21"/>
         </w:rPr>
-        <w:t>Created</w:t>
-      </w:r>
-      <w:r>
-        <w:rPr>
-          <w:rFonts w:ascii="Cambria" w:hAnsi="Cambria" w:cs="Arial"/>
-          <w:sz w:val="21"/>
-          <w:szCs w:val="21"/>
-        </w:rPr>
-        <w:t xml:space="preserve"> smooth, interactive visualization charts using technologies like </w:t>
-      </w:r>
-      <w:r>
-        <w:rPr>
-          <w:rFonts w:ascii="Cambria" w:hAnsi="Cambria" w:cs="Arial"/>
-          <w:b/>
-          <w:sz w:val="21"/>
-          <w:szCs w:val="21"/>
-        </w:rPr>
-        <w:t>D3.js.</w:t>
+        <w:t>Used </w:t>
+      </w:r>
+      <w:r>
+        <w:rPr>
+          <w:rFonts w:ascii="Cambria" w:hAnsi="Cambria" w:cs="Arial"/>
+          <w:b/>
+          <w:sz w:val="21"/>
+          <w:szCs w:val="21"/>
+        </w:rPr>
+        <w:t>GIT</w:t>
+      </w:r>
+      <w:r>
+        <w:rPr>
+          <w:rFonts w:ascii="Cambria" w:hAnsi="Cambria" w:cs="Arial"/>
+          <w:sz w:val="21"/>
+          <w:szCs w:val="21"/>
+        </w:rPr>
+        <w:t> for version control. Improved the Page Performance drastically.</w:t>
       </w:r>
     </w:p>
     <w:p>
@@ -5404,57 +5296,23 @@
           <w:sz w:val="21"/>
           <w:szCs w:val="21"/>
         </w:rPr>
-        <w:t xml:space="preserve">Parsed </w:t>
-      </w:r>
-      <w:r>
-        <w:rPr>
-          <w:rFonts w:ascii="Cambria" w:hAnsi="Cambria" w:cs="Arial"/>
-          <w:sz w:val="21"/>
-          <w:szCs w:val="21"/>
-        </w:rPr>
-        <w:t xml:space="preserve">comma delimited </w:t>
-      </w:r>
-      <w:r>
-        <w:rPr>
-          <w:rFonts w:ascii="Cambria" w:hAnsi="Cambria" w:cs="Arial"/>
-          <w:b/>
-          <w:sz w:val="21"/>
-          <w:szCs w:val="21"/>
-        </w:rPr>
-        <w:t>.csv files</w:t>
-      </w:r>
-      <w:r>
-        <w:rPr>
-          <w:rFonts w:ascii="Cambria" w:hAnsi="Cambria" w:cs="Arial"/>
-          <w:sz w:val="21"/>
-          <w:szCs w:val="21"/>
-        </w:rPr>
-        <w:t xml:space="preserve"> and storin</w:t>
-      </w:r>
-      <w:r>
-        <w:rPr>
-          <w:rFonts w:ascii="Cambria" w:hAnsi="Cambria" w:cs="Arial"/>
-          <w:sz w:val="21"/>
-          <w:szCs w:val="21"/>
-        </w:rPr>
-        <w:t xml:space="preserve">g them in mongo DB </w:t>
-      </w:r>
-      <w:r>
-        <w:rPr>
-          <w:rFonts w:ascii="Cambria" w:hAnsi="Cambria" w:cs="Arial"/>
-          <w:b/>
-          <w:sz w:val="21"/>
-          <w:szCs w:val="21"/>
-        </w:rPr>
-        <w:t>collections</w:t>
-      </w:r>
-      <w:r>
-        <w:rPr>
-          <w:rFonts w:ascii="Cambria" w:hAnsi="Cambria" w:cs="Arial"/>
-          <w:sz w:val="21"/>
-          <w:szCs w:val="21"/>
-        </w:rPr>
-        <w:t>.</w:t>
+        <w:t>Developed Restful-based web services and used</w:t>
+      </w:r>
+      <w:r>
+        <w:rPr>
+          <w:rFonts w:ascii="Cambria" w:hAnsi="Cambria" w:cs="Arial"/>
+          <w:sz w:val="21"/>
+          <w:szCs w:val="21"/>
+        </w:rPr>
+        <w:t> JSON </w:t>
+      </w:r>
+      <w:r>
+        <w:rPr>
+          <w:rFonts w:ascii="Cambria" w:hAnsi="Cambria" w:cs="Arial"/>
+          <w:sz w:val="21"/>
+          <w:szCs w:val="21"/>
+        </w:rPr>
+        <w:t>as the communication for REST mechanism.</w:t>
       </w:r>
     </w:p>
     <w:p>
@@ -5479,24 +5337,39 @@
           <w:sz w:val="21"/>
           <w:szCs w:val="21"/>
         </w:rPr>
-        <w:t>Ensured</w:t>
-      </w:r>
-      <w:r>
-        <w:rPr>
-          <w:rFonts w:ascii="Cambria" w:hAnsi="Cambria" w:cs="Arial"/>
-          <w:sz w:val="21"/>
-          <w:szCs w:val="21"/>
-        </w:rPr>
-        <w:t xml:space="preserve"> the responsiveness of the website using complex queries and </w:t>
-      </w:r>
-      <w:r>
-        <w:rPr>
-          <w:rFonts w:ascii="Cambria" w:hAnsi="Cambria" w:cs="Arial"/>
-          <w:b/>
-          <w:sz w:val="21"/>
-          <w:szCs w:val="21"/>
-        </w:rPr>
-        <w:t>Bootstrap</w:t>
+        <w:t>Coded</w:t>
+      </w:r>
+      <w:r>
+        <w:rPr>
+          <w:rFonts w:ascii="Cambria" w:hAnsi="Cambria" w:cs="Arial"/>
+          <w:sz w:val="21"/>
+          <w:szCs w:val="21"/>
+        </w:rPr>
+        <w:t> Typescript </w:t>
+      </w:r>
+      <w:r>
+        <w:rPr>
+          <w:rFonts w:ascii="Cambria" w:hAnsi="Cambria" w:cs="Arial"/>
+          <w:sz w:val="21"/>
+          <w:szCs w:val="21"/>
+        </w:rPr>
+        <w:t>and</w:t>
+      </w:r>
+      <w:r>
+        <w:rPr>
+          <w:rFonts w:ascii="Cambria" w:hAnsi="Cambria" w:cs="Arial"/>
+          <w:sz w:val="21"/>
+          <w:szCs w:val="21"/>
+        </w:rPr>
+        <w:t> ES6 </w:t>
+      </w:r>
+      <w:r>
+        <w:rPr>
+          <w:rFonts w:ascii="Cambria" w:hAnsi="Cambria" w:cs="Arial"/>
+          <w:sz w:val="21"/>
+          <w:szCs w:val="21"/>
+        </w:rPr>
+        <w:t>supersets, mastered Docker deployment in Cloud machine instances</w:t>
       </w:r>
       <w:r>
         <w:rPr>
@@ -5529,27 +5402,25 @@
           <w:sz w:val="21"/>
           <w:szCs w:val="21"/>
         </w:rPr>
-        <w:t>Created</w:t>
-      </w:r>
-      <w:r>
-        <w:rPr>
-          <w:rFonts w:ascii="Cambria" w:hAnsi="Cambria" w:cs="Arial"/>
-          <w:sz w:val="21"/>
-          <w:szCs w:val="21"/>
-        </w:rPr>
-        <w:t xml:space="preserve"> downloadable pdf's and ppt's using technologies like </w:t>
-      </w:r>
-      <w:proofErr w:type="spellStart"/>
-      <w:r>
-        <w:rPr>
-          <w:rFonts w:ascii="Cambria" w:hAnsi="Cambria" w:cs="Arial"/>
-          <w:b/>
-          <w:sz w:val="21"/>
-          <w:szCs w:val="21"/>
-        </w:rPr>
-        <w:t>docxtemplater</w:t>
-      </w:r>
-      <w:proofErr w:type="spellEnd"/>
+        <w:t>Developed &amp; Consumed</w:t>
+      </w:r>
+      <w:r>
+        <w:rPr>
+          <w:rFonts w:ascii="Cambria" w:hAnsi="Cambria" w:cs="Arial"/>
+          <w:sz w:val="21"/>
+          <w:szCs w:val="21"/>
+        </w:rPr>
+        <w:t> </w:t>
+      </w:r>
+      <w:r>
+        <w:rPr>
+          <w:rFonts w:ascii="Cambria" w:hAnsi="Cambria" w:cs="Arial"/>
+          <w:b/>
+          <w:sz w:val="21"/>
+          <w:szCs w:val="21"/>
+        </w:rPr>
+        <w:t>RESTful Web Services</w:t>
+      </w:r>
       <w:r>
         <w:rPr>
           <w:rFonts w:ascii="Cambria" w:hAnsi="Cambria" w:cs="Arial"/>
@@ -5581,24 +5452,40 @@
           <w:sz w:val="21"/>
           <w:szCs w:val="21"/>
         </w:rPr>
-        <w:t>Used </w:t>
-      </w:r>
-      <w:r>
-        <w:rPr>
-          <w:rFonts w:ascii="Cambria" w:hAnsi="Cambria" w:cs="Arial"/>
-          <w:b/>
-          <w:sz w:val="21"/>
-          <w:szCs w:val="21"/>
-        </w:rPr>
-        <w:t>GIT</w:t>
-      </w:r>
-      <w:r>
-        <w:rPr>
-          <w:rFonts w:ascii="Cambria" w:hAnsi="Cambria" w:cs="Arial"/>
-          <w:sz w:val="21"/>
-          <w:szCs w:val="21"/>
-        </w:rPr>
-        <w:t> for version control. Improved the Page Performance drastically.</w:t>
+        <w:t xml:space="preserve">Improved the Performance, Availability of an Application’s Database by using </w:t>
+      </w:r>
+      <w:r>
+        <w:rPr>
+          <w:rFonts w:ascii="Cambria" w:hAnsi="Cambria" w:cs="Arial"/>
+          <w:b/>
+          <w:sz w:val="21"/>
+          <w:szCs w:val="21"/>
+        </w:rPr>
+        <w:t>NoSQL Database</w:t>
+      </w:r>
+      <w:r>
+        <w:rPr>
+          <w:rFonts w:ascii="Cambria" w:hAnsi="Cambria" w:cs="Arial"/>
+          <w:sz w:val="21"/>
+          <w:szCs w:val="21"/>
+        </w:rPr>
+        <w:t xml:space="preserve"> such as</w:t>
+      </w:r>
+      <w:r>
+        <w:rPr>
+          <w:rFonts w:ascii="Cambria" w:hAnsi="Cambria" w:cs="Arial"/>
+          <w:sz w:val="21"/>
+          <w:szCs w:val="21"/>
+        </w:rPr>
+        <w:t> Mongo DB</w:t>
+      </w:r>
+      <w:r>
+        <w:rPr>
+          <w:rFonts w:ascii="Cambria" w:hAnsi="Cambria" w:cs="Arial"/>
+          <w:sz w:val="21"/>
+          <w:szCs w:val="21"/>
+        </w:rPr>
+        <w:t>.</w:t>
       </w:r>
     </w:p>
     <w:p>
@@ -5623,25 +5510,24 @@
           <w:sz w:val="21"/>
           <w:szCs w:val="21"/>
         </w:rPr>
-        <w:t xml:space="preserve">Used </w:t>
-      </w:r>
-      <w:r>
-        <w:rPr>
-          <w:rFonts w:ascii="Cambria" w:hAnsi="Cambria" w:cs="Arial"/>
-          <w:b/>
-          <w:bCs/>
-          <w:sz w:val="21"/>
-          <w:szCs w:val="21"/>
-        </w:rPr>
-        <w:t>PHP</w:t>
-      </w:r>
-      <w:r>
-        <w:rPr>
-          <w:rFonts w:ascii="Cambria" w:hAnsi="Cambria" w:cs="Arial"/>
-          <w:sz w:val="21"/>
-          <w:szCs w:val="21"/>
-        </w:rPr>
-        <w:t xml:space="preserve"> as a scripting language to develop web applications.</w:t>
+        <w:t xml:space="preserve">Deployed applications in the cloud using </w:t>
+      </w:r>
+      <w:r>
+        <w:rPr>
+          <w:rFonts w:ascii="Cambria" w:hAnsi="Cambria" w:cs="Arial"/>
+          <w:b/>
+          <w:sz w:val="21"/>
+          <w:szCs w:val="21"/>
+        </w:rPr>
+        <w:t>AWS</w:t>
+      </w:r>
+      <w:r>
+        <w:rPr>
+          <w:rFonts w:ascii="Cambria" w:hAnsi="Cambria" w:cs="Arial"/>
+          <w:sz w:val="21"/>
+          <w:szCs w:val="21"/>
+        </w:rPr>
+        <w:t>, regulated traffic and other services using multiple AWS services.</w:t>
       </w:r>
     </w:p>
     <w:p>
@@ -5666,263 +5552,6 @@
           <w:sz w:val="21"/>
           <w:szCs w:val="21"/>
         </w:rPr>
-        <w:t>Developed Restful-based web services and used</w:t>
-      </w:r>
-      <w:r>
-        <w:rPr>
-          <w:rFonts w:ascii="Cambria" w:hAnsi="Cambria" w:cs="Arial"/>
-          <w:sz w:val="21"/>
-          <w:szCs w:val="21"/>
-        </w:rPr>
-        <w:t> JSON </w:t>
-      </w:r>
-      <w:r>
-        <w:rPr>
-          <w:rFonts w:ascii="Cambria" w:hAnsi="Cambria" w:cs="Arial"/>
-          <w:sz w:val="21"/>
-          <w:szCs w:val="21"/>
-        </w:rPr>
-        <w:t>as the communication for REST mechanism.</w:t>
-      </w:r>
-    </w:p>
-    <w:p>
-      <w:pPr>
-        <w:pStyle w:val="ListParagraph"/>
-        <w:numPr>
-          <w:ilvl w:val="0"/>
-          <w:numId w:val="6"/>
-        </w:numPr>
-        <w:spacing w:after="0"/>
-        <w:ind w:left="720"/>
-        <w:jc w:val="both"/>
-        <w:rPr>
-          <w:rFonts w:ascii="Cambria" w:hAnsi="Cambria" w:cs="Arial"/>
-          <w:sz w:val="21"/>
-          <w:szCs w:val="21"/>
-        </w:rPr>
-      </w:pPr>
-      <w:r>
-        <w:rPr>
-          <w:rFonts w:ascii="Cambria" w:hAnsi="Cambria" w:cs="Arial"/>
-          <w:sz w:val="21"/>
-          <w:szCs w:val="21"/>
-        </w:rPr>
-        <w:t>Coded</w:t>
-      </w:r>
-      <w:r>
-        <w:rPr>
-          <w:rFonts w:ascii="Cambria" w:hAnsi="Cambria" w:cs="Arial"/>
-          <w:sz w:val="21"/>
-          <w:szCs w:val="21"/>
-        </w:rPr>
-        <w:t> Typescript </w:t>
-      </w:r>
-      <w:r>
-        <w:rPr>
-          <w:rFonts w:ascii="Cambria" w:hAnsi="Cambria" w:cs="Arial"/>
-          <w:sz w:val="21"/>
-          <w:szCs w:val="21"/>
-        </w:rPr>
-        <w:t>and</w:t>
-      </w:r>
-      <w:r>
-        <w:rPr>
-          <w:rFonts w:ascii="Cambria" w:hAnsi="Cambria" w:cs="Arial"/>
-          <w:sz w:val="21"/>
-          <w:szCs w:val="21"/>
-        </w:rPr>
-        <w:t> ES6 </w:t>
-      </w:r>
-      <w:r>
-        <w:rPr>
-          <w:rFonts w:ascii="Cambria" w:hAnsi="Cambria" w:cs="Arial"/>
-          <w:sz w:val="21"/>
-          <w:szCs w:val="21"/>
-        </w:rPr>
-        <w:t>supersets, mastered Docker deployment in Cloud machine instances</w:t>
-      </w:r>
-      <w:r>
-        <w:rPr>
-          <w:rFonts w:ascii="Cambria" w:hAnsi="Cambria" w:cs="Arial"/>
-          <w:sz w:val="21"/>
-          <w:szCs w:val="21"/>
-        </w:rPr>
-        <w:t>.</w:t>
-      </w:r>
-    </w:p>
-    <w:p>
-      <w:pPr>
-        <w:pStyle w:val="ListParagraph"/>
-        <w:numPr>
-          <w:ilvl w:val="0"/>
-          <w:numId w:val="6"/>
-        </w:numPr>
-        <w:spacing w:after="0"/>
-        <w:ind w:left="720"/>
-        <w:jc w:val="both"/>
-        <w:rPr>
-          <w:rFonts w:ascii="Cambria" w:hAnsi="Cambria" w:cs="Arial"/>
-          <w:sz w:val="21"/>
-          <w:szCs w:val="21"/>
-        </w:rPr>
-      </w:pPr>
-      <w:r>
-        <w:rPr>
-          <w:rFonts w:ascii="Cambria" w:hAnsi="Cambria" w:cs="Arial"/>
-          <w:sz w:val="21"/>
-          <w:szCs w:val="21"/>
-        </w:rPr>
-        <w:t>Developed &amp; Consumed</w:t>
-      </w:r>
-      <w:r>
-        <w:rPr>
-          <w:rFonts w:ascii="Cambria" w:hAnsi="Cambria" w:cs="Arial"/>
-          <w:sz w:val="21"/>
-          <w:szCs w:val="21"/>
-        </w:rPr>
-        <w:t> </w:t>
-      </w:r>
-      <w:r>
-        <w:rPr>
-          <w:rFonts w:ascii="Cambria" w:hAnsi="Cambria" w:cs="Arial"/>
-          <w:b/>
-          <w:sz w:val="21"/>
-          <w:szCs w:val="21"/>
-        </w:rPr>
-        <w:t>RESTful Web Services</w:t>
-      </w:r>
-      <w:r>
-        <w:rPr>
-          <w:rFonts w:ascii="Cambria" w:hAnsi="Cambria" w:cs="Arial"/>
-          <w:sz w:val="21"/>
-          <w:szCs w:val="21"/>
-        </w:rPr>
-        <w:t>.</w:t>
-      </w:r>
-    </w:p>
-    <w:p>
-      <w:pPr>
-        <w:pStyle w:val="ListParagraph"/>
-        <w:numPr>
-          <w:ilvl w:val="0"/>
-          <w:numId w:val="6"/>
-        </w:numPr>
-        <w:spacing w:after="0"/>
-        <w:ind w:left="720"/>
-        <w:jc w:val="both"/>
-        <w:rPr>
-          <w:rFonts w:ascii="Cambria" w:hAnsi="Cambria" w:cs="Arial"/>
-          <w:sz w:val="21"/>
-          <w:szCs w:val="21"/>
-        </w:rPr>
-      </w:pPr>
-      <w:r>
-        <w:rPr>
-          <w:rFonts w:ascii="Cambria" w:hAnsi="Cambria" w:cs="Arial"/>
-          <w:sz w:val="21"/>
-          <w:szCs w:val="21"/>
-        </w:rPr>
-        <w:t xml:space="preserve">Improved the Performance, Availability of an Application’s Database by using </w:t>
-      </w:r>
-      <w:r>
-        <w:rPr>
-          <w:rFonts w:ascii="Cambria" w:hAnsi="Cambria" w:cs="Arial"/>
-          <w:b/>
-          <w:sz w:val="21"/>
-          <w:szCs w:val="21"/>
-        </w:rPr>
-        <w:t>NoSQL Database</w:t>
-      </w:r>
-      <w:r>
-        <w:rPr>
-          <w:rFonts w:ascii="Cambria" w:hAnsi="Cambria" w:cs="Arial"/>
-          <w:sz w:val="21"/>
-          <w:szCs w:val="21"/>
-        </w:rPr>
-        <w:t xml:space="preserve"> such as</w:t>
-      </w:r>
-      <w:r>
-        <w:rPr>
-          <w:rFonts w:ascii="Cambria" w:hAnsi="Cambria" w:cs="Arial"/>
-          <w:sz w:val="21"/>
-          <w:szCs w:val="21"/>
-        </w:rPr>
-        <w:t> Mongo DB</w:t>
-      </w:r>
-      <w:r>
-        <w:rPr>
-          <w:rFonts w:ascii="Cambria" w:hAnsi="Cambria" w:cs="Arial"/>
-          <w:sz w:val="21"/>
-          <w:szCs w:val="21"/>
-        </w:rPr>
-        <w:t>.</w:t>
-      </w:r>
-    </w:p>
-    <w:p>
-      <w:pPr>
-        <w:pStyle w:val="ListParagraph"/>
-        <w:numPr>
-          <w:ilvl w:val="0"/>
-          <w:numId w:val="6"/>
-        </w:numPr>
-        <w:spacing w:after="0"/>
-        <w:ind w:left="720"/>
-        <w:jc w:val="both"/>
-        <w:rPr>
-          <w:rFonts w:ascii="Cambria" w:hAnsi="Cambria" w:cs="Arial"/>
-          <w:sz w:val="21"/>
-          <w:szCs w:val="21"/>
-        </w:rPr>
-      </w:pPr>
-      <w:r>
-        <w:rPr>
-          <w:rFonts w:ascii="Cambria" w:hAnsi="Cambria" w:cs="Arial"/>
-          <w:sz w:val="21"/>
-          <w:szCs w:val="21"/>
-        </w:rPr>
-        <w:t xml:space="preserve">Deployed applications in the cloud using </w:t>
-      </w:r>
-      <w:r>
-        <w:rPr>
-          <w:rFonts w:ascii="Cambria" w:hAnsi="Cambria" w:cs="Arial"/>
-          <w:b/>
-          <w:sz w:val="21"/>
-          <w:szCs w:val="21"/>
-        </w:rPr>
-        <w:t>AWS</w:t>
-      </w:r>
-      <w:r>
-        <w:rPr>
-          <w:rFonts w:ascii="Cambria" w:hAnsi="Cambria" w:cs="Arial"/>
-          <w:sz w:val="21"/>
-          <w:szCs w:val="21"/>
-        </w:rPr>
-        <w:t>, regulated traffic and other services using multiple AWS services.</w:t>
-      </w:r>
-    </w:p>
-    <w:p>
-      <w:pPr>
-        <w:pStyle w:val="ListParagraph"/>
-        <w:numPr>
-          <w:ilvl w:val="0"/>
-          <w:numId w:val="6"/>
-        </w:numPr>
-        <w:spacing w:after="0"/>
-        <w:ind w:left="720"/>
-        <w:jc w:val="both"/>
-        <w:rPr>
-          <w:rFonts w:ascii="Cambria" w:hAnsi="Cambria" w:cs="Arial"/>
-          <w:sz w:val="21"/>
-          <w:szCs w:val="21"/>
-        </w:rPr>
-      </w:pPr>
-      <w:r>
-        <w:rPr>
-          <w:rFonts w:ascii="Cambria" w:hAnsi="Cambria" w:cs="Arial"/>
-          <w:sz w:val="21"/>
-          <w:szCs w:val="21"/>
-        </w:rPr>
-        <w:lastRenderedPageBreak/>
         <w:t>Successfully handled</w:t>
       </w:r>
       <w:r>
@@ -6149,6 +5778,7 @@
           <w:sz w:val="21"/>
           <w:szCs w:val="21"/>
         </w:rPr>
+        <w:lastRenderedPageBreak/>
         <w:t>Environment</w:t>
       </w:r>
       <w:r>
@@ -6173,39 +5803,7 @@
           <w:sz w:val="21"/>
           <w:szCs w:val="21"/>
         </w:rPr>
-        <w:t>, CSS3, JavaScript, Bootstrap, SAAS, Meteor JS, Node JS,</w:t>
-      </w:r>
-      <w:r>
-        <w:rPr>
-          <w:rFonts w:ascii="Cambria" w:hAnsi="Cambria"/>
-          <w:sz w:val="21"/>
-          <w:szCs w:val="21"/>
-        </w:rPr>
-        <w:t xml:space="preserve"> PHP,</w:t>
-      </w:r>
-      <w:r>
-        <w:rPr>
-          <w:rFonts w:ascii="Cambria" w:hAnsi="Cambria"/>
-          <w:sz w:val="21"/>
-          <w:szCs w:val="21"/>
-        </w:rPr>
-        <w:t xml:space="preserve"> GIT, TeamCity, Octopus, Amazon Web services (AWS), REST services, </w:t>
-      </w:r>
-      <w:r>
-        <w:rPr>
-          <w:rFonts w:ascii="Cambria" w:hAnsi="Cambria"/>
-          <w:sz w:val="21"/>
-          <w:szCs w:val="21"/>
-        </w:rPr>
-        <w:t xml:space="preserve">Linux, </w:t>
-      </w:r>
-      <w:r>
-        <w:rPr>
-          <w:rFonts w:ascii="Cambria" w:hAnsi="Cambria"/>
-          <w:sz w:val="21"/>
-          <w:szCs w:val="21"/>
-        </w:rPr>
-        <w:t>Maven, Bower, Babel, Mocha, Chai, Protractor, MongoDB.</w:t>
+        <w:t>, CSS3, JavaScript, Bootstrap, SAAS, Meteor JS, Node JS, GIT, TeamCity, Octopus, Amazon Web services (AWS), REST services, Maven, Bower, Babel, Mocha, Chai, Protractor, MongoDB.</w:t>
       </w:r>
     </w:p>
     <w:p>
@@ -6990,7 +6588,7 @@
           <w:rFonts w:ascii="Cambria" w:eastAsia="Arial" w:hAnsi="Cambria"/>
           <w:b/>
         </w:rPr>
-        <w:t>Aug</w:t>
+        <w:t>Mar</w:t>
       </w:r>
       <w:r>
         <w:rPr>
@@ -7047,14 +6645,6 @@
           <w:color w:val="000000"/>
         </w:rPr>
         <w:t xml:space="preserve"> Developer</w:t>
-      </w:r>
-      <w:r>
-        <w:rPr>
-          <w:rFonts w:ascii="Cambria" w:hAnsi="Cambria"/>
-          <w:b/>
-          <w:color w:val="000000"/>
-        </w:rPr>
-        <w:t>, Intern</w:t>
       </w:r>
     </w:p>
     <w:p>
@@ -7430,6 +7020,16 @@
         </w:rPr>
         <w:t>HTML, CSS, JavaScript, jQuery, UML, DHTML, GIT, Oracle DB.</w:t>
       </w:r>
+    </w:p>
+    <w:p>
+      <w:pPr>
+        <w:rPr>
+          <w:rFonts w:ascii="Cambria" w:hAnsi="Cambria" w:cs="Tahoma"/>
+          <w:color w:val="000000"/>
+          <w:sz w:val="20"/>
+          <w:szCs w:val="20"/>
+        </w:rPr>
+      </w:pPr>
     </w:p>
     <w:p>
       <w:pPr>
@@ -7725,7 +7325,7 @@
 </file>
 
 <file path=word/numbering.xml><?xml version="1.0" encoding="utf-8"?>
-<w:numbering xmlns:wpc="http://schemas.microsoft.com/office/word/2010/wordprocessingCanvas" xmlns:cx="http://schemas.microsoft.com/office/drawing/2014/chartex" xmlns:cx1="http://schemas.microsoft.com/office/drawing/2015/9/8/chartex" xmlns:cx2="http://schemas.microsoft.com/office/drawing/2015/10/21/chartex" xmlns:cx3="http://schemas.microsoft.com/office/drawing/2016/5/9/chartex" xmlns:cx4="http://schemas.microsoft.com/office/drawing/2016/5/10/chartex" xmlns:cx5="http://schemas.microsoft.com/office/drawing/2016/5/11/chartex" xmlns:cx6="http://schemas.microsoft.com/office/drawing/2016/5/12/chartex" xmlns:cx7="http://schemas.microsoft.com/office/drawing/2016/5/13/chartex" xmlns:cx8="http://schemas.microsoft.com/office/drawing/2016/5/14/chartex" xmlns:mc="http://schemas.openxmlformats.org/markup-compatibility/2006" xmlns:aink="http://schemas.microsoft.com/office/drawing/2016/ink" xmlns:am3d="http://schemas.microsoft.com/office/drawing/2017/model3d" xmlns:o="urn:schemas-microsoft-com:office:office" xmlns:oel="http://schemas.microsoft.com/office/2019/extlst" xmlns:r="http://schemas.openxmlformats.org/officeDocument/2006/relationships" xmlns:m="http://schemas.openxmlformats.org/officeDocument/2006/math" xmlns:v="urn:schemas-microsoft-com:vml" xmlns:wp14="http://schemas.microsoft.com/office/word/2010/wordprocessingDrawing" xmlns:wp="http://schemas.openxmlformats.org/drawingml/2006/wordprocessingDrawing" xmlns:w10="urn:schemas-microsoft-com:office:word" xmlns:w="http://schemas.openxmlformats.org/wordprocessingml/2006/main" xmlns:w14="http://schemas.microsoft.com/office/word/2010/wordml" xmlns:w15="http://schemas.microsoft.com/office/word/2012/wordml" xmlns:w16cex="http://schemas.microsoft.com/office/word/2018/wordml/cex" xmlns:w16cid="http://schemas.microsoft.com/office/word/2016/wordml/cid" xmlns:w16="http://schemas.microsoft.com/office/word/2018/wordml" xmlns:w16sdtdh="http://schemas.microsoft.com/office/word/2020/wordml/sdtdatahash" xmlns:w16se="http://schemas.microsoft.com/office/word/2015/wordml/symex" xmlns:wpg="http://schemas.microsoft.com/office/word/2010/wordprocessingGroup" xmlns:wpi="http://schemas.microsoft.com/office/word/2010/wordprocessingInk" xmlns:wne="http://schemas.microsoft.com/office/word/2006/wordml" xmlns:wps="http://schemas.microsoft.com/office/word/2010/wordprocessingShape" mc:Ignorable="w14 w15 w16se w16cid w16 w16cex w16sdtdh wp14">
+<w:numbering xmlns:wpc="http://schemas.microsoft.com/office/word/2010/wordprocessingCanvas" xmlns:cx="http://schemas.microsoft.com/office/drawing/2014/chartex" xmlns:cx1="http://schemas.microsoft.com/office/drawing/2015/9/8/chartex" xmlns:cx2="http://schemas.microsoft.com/office/drawing/2015/10/21/chartex" xmlns:cx3="http://schemas.microsoft.com/office/drawing/2016/5/9/chartex" xmlns:cx4="http://schemas.microsoft.com/office/drawing/2016/5/10/chartex" xmlns:cx5="http://schemas.microsoft.com/office/drawing/2016/5/11/chartex" xmlns:cx6="http://schemas.microsoft.com/office/drawing/2016/5/12/chartex" xmlns:cx7="http://schemas.microsoft.com/office/drawing/2016/5/13/chartex" xmlns:cx8="http://schemas.microsoft.com/office/drawing/2016/5/14/chartex" xmlns:mc="http://schemas.openxmlformats.org/markup-compatibility/2006" xmlns:aink="http://schemas.microsoft.com/office/drawing/2016/ink" xmlns:am3d="http://schemas.microsoft.com/office/drawing/2017/model3d" xmlns:o="urn:schemas-microsoft-com:office:office" xmlns:oel="http://schemas.microsoft.com/office/2019/extlst" xmlns:r="http://schemas.openxmlformats.org/officeDocument/2006/relationships" xmlns:m="http://schemas.openxmlformats.org/officeDocument/2006/math" xmlns:v="urn:schemas-microsoft-com:vml" xmlns:wp14="http://schemas.microsoft.com/office/word/2010/wordprocessingDrawing" xmlns:wp="http://schemas.openxmlformats.org/drawingml/2006/wordprocessingDrawing" xmlns:w10="urn:schemas-microsoft-com:office:word" xmlns:w="http://schemas.openxmlformats.org/wordprocessingml/2006/main" xmlns:w14="http://schemas.microsoft.com/office/word/2010/wordml" xmlns:w15="http://schemas.microsoft.com/office/word/2012/wordml" xmlns:w16cex="http://schemas.microsoft.com/office/word/2018/wordml/cex" xmlns:w16cid="http://schemas.microsoft.com/office/word/2016/wordml/cid" xmlns:w16="http://schemas.microsoft.com/office/word/2018/wordml" xmlns:w16du="http://schemas.microsoft.com/office/word/2023/wordml/word16du" xmlns:w16sdtdh="http://schemas.microsoft.com/office/word/2020/wordml/sdtdatahash" xmlns:w16se="http://schemas.microsoft.com/office/word/2015/wordml/symex" xmlns:wpg="http://schemas.microsoft.com/office/word/2010/wordprocessingGroup" xmlns:wpi="http://schemas.microsoft.com/office/word/2010/wordprocessingInk" xmlns:wne="http://schemas.microsoft.com/office/word/2006/wordml" xmlns:wps="http://schemas.microsoft.com/office/word/2010/wordprocessingShape" mc:Ignorable="w14 w15 w16se w16cid w16 w16cex w16sdtdh wp14">
   <w:abstractNum w:abstractNumId="0" w15:restartNumberingAfterBreak="0">
     <w:nsid w:val="00000003"/>
     <w:multiLevelType w:val="singleLevel"/>
@@ -9683,7 +9283,6 @@
   <w:style w:type="character" w:default="1" w:styleId="DefaultParagraphFont">
     <w:name w:val="Default Paragraph Font"/>
     <w:uiPriority w:val="1"/>
-    <w:semiHidden/>
     <w:unhideWhenUsed/>
   </w:style>
   <w:style w:type="table" w:default="1" w:styleId="TableNormal">

</xml_diff>